<commit_message>
corrected formatting of documentation
</commit_message>
<xml_diff>
--- a/NTU Ride Pilot/Documentation/Real-Time Bus ID Verification and Tracking/Real-Time Bus ID Verification and Tracking FYP Documentation.docx
+++ b/NTU Ride Pilot/Documentation/Real-Time Bus ID Verification and Tracking/Real-Time Bus ID Verification and Tracking FYP Documentation.docx
@@ -2551,16 +2551,9 @@
           </w:pPr>
           <w:r>
             <w:rPr>
-              <w:b/>
               <w:sz w:val="32"/>
             </w:rPr>
-            <w:t>Table of Contents</w:t>
-          </w:r>
-          <w:r>
-            <w:rPr>
-              <w:sz w:val="32"/>
-            </w:rPr>
-            <w:t xml:space="preserve">  </w:t>
+            <w:t xml:space="preserve">Table of Contents  </w:t>
           </w:r>
         </w:p>
         <w:p>
@@ -2584,7 +2577,6 @@
           </w:pPr>
           <w:r>
             <w:rPr>
-              <w:b/>
               <w:bCs/>
             </w:rPr>
             <w:t xml:space="preserve">Title </w:t>
@@ -2636,14 +2628,12 @@
           </w:r>
           <w:r>
             <w:rPr>
-              <w:b/>
               <w:bCs/>
             </w:rPr>
             <w:t>Pa</w:t>
           </w:r>
           <w:r>
             <w:rPr>
-              <w:b/>
               <w:bCs/>
             </w:rPr>
             <w:t>ge</w:t>
@@ -2651,7 +2641,6 @@
           <w:proofErr w:type="gramEnd"/>
           <w:r>
             <w:rPr>
-              <w:b/>
               <w:bCs/>
             </w:rPr>
             <w:t xml:space="preserve"> #</w:t>
@@ -4514,14 +4503,7 @@
                 <w:rStyle w:val="Hyperlink"/>
                 <w:noProof/>
               </w:rPr>
-              <w:t>Project Schedulin</w:t>
-            </w:r>
-            <w:r>
-              <w:rPr>
-                <w:rStyle w:val="Hyperlink"/>
-                <w:noProof/>
-              </w:rPr>
-              <w:t>g</w:t>
+              <w:t>Project Scheduling</w:t>
             </w:r>
             <w:r>
               <w:rPr>
@@ -4593,7 +4575,6 @@
             <w:r>
               <w:rPr>
                 <w:rStyle w:val="Hyperlink"/>
-                <w:b/>
                 <w:noProof/>
               </w:rPr>
               <w:t>CHAPTER 2</w:t>
@@ -4669,7 +4650,6 @@
             <w:r>
               <w:rPr>
                 <w:rStyle w:val="Hyperlink"/>
-                <w:b/>
                 <w:bCs/>
                 <w:noProof/>
                 <w:u w:color="000000"/>
@@ -4691,7 +4671,6 @@
             <w:r>
               <w:rPr>
                 <w:rStyle w:val="Hyperlink"/>
-                <w:b/>
                 <w:noProof/>
               </w:rPr>
               <w:t>Literature Review</w:t>
@@ -4767,7 +4746,6 @@
             <w:r>
               <w:rPr>
                 <w:rStyle w:val="Hyperlink"/>
-                <w:b/>
                 <w:bCs/>
                 <w:noProof/>
                 <w:u w:color="000000"/>
@@ -4789,7 +4767,6 @@
             <w:r>
               <w:rPr>
                 <w:rStyle w:val="Hyperlink"/>
-                <w:b/>
                 <w:noProof/>
               </w:rPr>
               <w:t>Related Work</w:t>
@@ -5849,7 +5826,6 @@
             <w:r>
               <w:rPr>
                 <w:rStyle w:val="Hyperlink"/>
-                <w:b/>
                 <w:noProof/>
               </w:rPr>
               <w:t>CHAPTER 3</w:t>
@@ -5925,7 +5901,6 @@
             <w:r>
               <w:rPr>
                 <w:rStyle w:val="Hyperlink"/>
-                <w:b/>
                 <w:bCs/>
                 <w:noProof/>
                 <w:u w:color="000000"/>
@@ -5947,7 +5922,6 @@
             <w:r>
               <w:rPr>
                 <w:rStyle w:val="Hyperlink"/>
-                <w:b/>
                 <w:noProof/>
               </w:rPr>
               <w:t>System Requirements</w:t>
@@ -6505,7 +6479,7 @@
                 <w:noProof/>
                 <w:webHidden/>
               </w:rPr>
-              <w:t>9</w:t>
+              <w:t>8</w:t>
             </w:r>
             <w:r>
               <w:rPr>
@@ -6604,7 +6578,7 @@
                 <w:noProof/>
                 <w:webHidden/>
               </w:rPr>
-              <w:t>9</w:t>
+              <w:t>8</w:t>
             </w:r>
             <w:r>
               <w:rPr>
@@ -7131,7 +7105,6 @@
             <w:r>
               <w:rPr>
                 <w:rStyle w:val="Hyperlink"/>
-                <w:b/>
                 <w:bCs/>
                 <w:noProof/>
                 <w:u w:color="000000"/>
@@ -7153,7 +7126,6 @@
             <w:r>
               <w:rPr>
                 <w:rStyle w:val="Hyperlink"/>
-                <w:b/>
                 <w:noProof/>
               </w:rPr>
               <w:t>Non-Functional Requirements</w:t>
@@ -7393,7 +7365,7 @@
                 <w:noProof/>
                 <w:webHidden/>
               </w:rPr>
-              <w:t>10</w:t>
+              <w:t>9</w:t>
             </w:r>
             <w:r>
               <w:rPr>
@@ -7490,7 +7462,7 @@
                 <w:noProof/>
                 <w:webHidden/>
               </w:rPr>
-              <w:t>10</w:t>
+              <w:t>9</w:t>
             </w:r>
             <w:r>
               <w:rPr>
@@ -8073,7 +8045,7 @@
                 <w:noProof/>
                 <w:webHidden/>
               </w:rPr>
-              <w:t>11</w:t>
+              <w:t>10</w:t>
             </w:r>
             <w:r>
               <w:rPr>
@@ -8267,7 +8239,7 @@
                 <w:noProof/>
                 <w:webHidden/>
               </w:rPr>
-              <w:t>12</w:t>
+              <w:t>11</w:t>
             </w:r>
             <w:r>
               <w:rPr>
@@ -8364,7 +8336,7 @@
                 <w:noProof/>
                 <w:webHidden/>
               </w:rPr>
-              <w:t>13</w:t>
+              <w:t>12</w:t>
             </w:r>
             <w:r>
               <w:rPr>
@@ -8461,7 +8433,7 @@
                 <w:noProof/>
                 <w:webHidden/>
               </w:rPr>
-              <w:t>13</w:t>
+              <w:t>12</w:t>
             </w:r>
             <w:r>
               <w:rPr>
@@ -8558,7 +8530,7 @@
                 <w:noProof/>
                 <w:webHidden/>
               </w:rPr>
-              <w:t>14</w:t>
+              <w:t>13</w:t>
             </w:r>
             <w:r>
               <w:rPr>
@@ -8655,7 +8627,7 @@
                 <w:noProof/>
                 <w:webHidden/>
               </w:rPr>
-              <w:t>14</w:t>
+              <w:t>13</w:t>
             </w:r>
             <w:r>
               <w:rPr>
@@ -8752,7 +8724,7 @@
                 <w:noProof/>
                 <w:webHidden/>
               </w:rPr>
-              <w:t>15</w:t>
+              <w:t>14</w:t>
             </w:r>
             <w:r>
               <w:rPr>
@@ -8849,7 +8821,7 @@
                 <w:noProof/>
                 <w:webHidden/>
               </w:rPr>
-              <w:t>15</w:t>
+              <w:t>14</w:t>
             </w:r>
             <w:r>
               <w:rPr>
@@ -8946,7 +8918,7 @@
                 <w:noProof/>
                 <w:webHidden/>
               </w:rPr>
-              <w:t>16</w:t>
+              <w:t>15</w:t>
             </w:r>
             <w:r>
               <w:rPr>
@@ -9043,7 +9015,7 @@
                 <w:noProof/>
                 <w:webHidden/>
               </w:rPr>
-              <w:t>17</w:t>
+              <w:t>16</w:t>
             </w:r>
             <w:r>
               <w:rPr>
@@ -9139,7 +9111,7 @@
                 <w:noProof/>
                 <w:webHidden/>
               </w:rPr>
-              <w:t>17</w:t>
+              <w:t>16</w:t>
             </w:r>
             <w:r>
               <w:rPr>
@@ -9236,7 +9208,7 @@
                 <w:noProof/>
                 <w:webHidden/>
               </w:rPr>
-              <w:t>18</w:t>
+              <w:t>17</w:t>
             </w:r>
             <w:r>
               <w:rPr>
@@ -9333,7 +9305,7 @@
                 <w:noProof/>
                 <w:webHidden/>
               </w:rPr>
-              <w:t>18</w:t>
+              <w:t>17</w:t>
             </w:r>
             <w:r>
               <w:rPr>
@@ -9430,7 +9402,7 @@
                 <w:noProof/>
                 <w:webHidden/>
               </w:rPr>
-              <w:t>18</w:t>
+              <w:t>17</w:t>
             </w:r>
             <w:r>
               <w:rPr>
@@ -9527,7 +9499,7 @@
                 <w:noProof/>
                 <w:webHidden/>
               </w:rPr>
-              <w:t>19</w:t>
+              <w:t>18</w:t>
             </w:r>
             <w:r>
               <w:rPr>
@@ -9624,7 +9596,7 @@
                 <w:noProof/>
                 <w:webHidden/>
               </w:rPr>
-              <w:t>20</w:t>
+              <w:t>19</w:t>
             </w:r>
             <w:r>
               <w:rPr>
@@ -9721,7 +9693,7 @@
                 <w:noProof/>
                 <w:webHidden/>
               </w:rPr>
-              <w:t>20</w:t>
+              <w:t>19</w:t>
             </w:r>
             <w:r>
               <w:rPr>
@@ -9818,7 +9790,7 @@
                 <w:noProof/>
                 <w:webHidden/>
               </w:rPr>
-              <w:t>21</w:t>
+              <w:t>20</w:t>
             </w:r>
             <w:r>
               <w:rPr>
@@ -9915,7 +9887,7 @@
                 <w:noProof/>
                 <w:webHidden/>
               </w:rPr>
-              <w:t>21</w:t>
+              <w:t>20</w:t>
             </w:r>
             <w:r>
               <w:rPr>
@@ -10012,7 +9984,7 @@
                 <w:noProof/>
                 <w:webHidden/>
               </w:rPr>
-              <w:t>22</w:t>
+              <w:t>21</w:t>
             </w:r>
             <w:r>
               <w:rPr>
@@ -10109,7 +10081,7 @@
                 <w:noProof/>
                 <w:webHidden/>
               </w:rPr>
-              <w:t>22</w:t>
+              <w:t>21</w:t>
             </w:r>
             <w:r>
               <w:rPr>
@@ -10414,7 +10386,7 @@
                 <w:noProof/>
                 <w:webHidden/>
               </w:rPr>
-              <w:t>24</w:t>
+              <w:t>23</w:t>
             </w:r>
             <w:r>
               <w:rPr>
@@ -10488,7 +10460,7 @@
                 <w:noProof/>
                 <w:webHidden/>
               </w:rPr>
-              <w:t>24</w:t>
+              <w:t>23</w:t>
             </w:r>
             <w:r>
               <w:rPr>
@@ -10784,7 +10756,7 @@
                 <w:noProof/>
                 <w:webHidden/>
               </w:rPr>
-              <w:t>27</w:t>
+              <w:t>26</w:t>
             </w:r>
             <w:r>
               <w:rPr>
@@ -10858,7 +10830,7 @@
                 <w:noProof/>
                 <w:webHidden/>
               </w:rPr>
-              <w:t>28</w:t>
+              <w:t>29</w:t>
             </w:r>
             <w:r>
               <w:rPr>
@@ -10954,7 +10926,7 @@
                 <w:noProof/>
                 <w:webHidden/>
               </w:rPr>
-              <w:t>28</w:t>
+              <w:t>29</w:t>
             </w:r>
             <w:r>
               <w:rPr>
@@ -11050,7 +11022,7 @@
                 <w:noProof/>
                 <w:webHidden/>
               </w:rPr>
-              <w:t>28</w:t>
+              <w:t>29</w:t>
             </w:r>
             <w:r>
               <w:rPr>
@@ -11158,7 +11130,7 @@
                 <w:noProof/>
                 <w:webHidden/>
               </w:rPr>
-              <w:t>28</w:t>
+              <w:t>29</w:t>
             </w:r>
             <w:r>
               <w:rPr>
@@ -11354,7 +11326,7 @@
                 <w:noProof/>
                 <w:webHidden/>
               </w:rPr>
-              <w:t>29</w:t>
+              <w:t>30</w:t>
             </w:r>
             <w:r>
               <w:rPr>
@@ -11548,7 +11520,7 @@
                 <w:noProof/>
                 <w:webHidden/>
               </w:rPr>
-              <w:t>30</w:t>
+              <w:t>31</w:t>
             </w:r>
             <w:r>
               <w:rPr>
@@ -11645,7 +11617,7 @@
                 <w:noProof/>
                 <w:webHidden/>
               </w:rPr>
-              <w:t>30</w:t>
+              <w:t>31</w:t>
             </w:r>
             <w:r>
               <w:rPr>
@@ -11743,7 +11715,7 @@
                 <w:noProof/>
                 <w:webHidden/>
               </w:rPr>
-              <w:t>31</w:t>
+              <w:t>32</w:t>
             </w:r>
             <w:r>
               <w:rPr>
@@ -11839,7 +11811,7 @@
                 <w:noProof/>
                 <w:webHidden/>
               </w:rPr>
-              <w:t>32</w:t>
+              <w:t>33</w:t>
             </w:r>
             <w:r>
               <w:rPr>
@@ -11937,7 +11909,7 @@
                 <w:noProof/>
                 <w:webHidden/>
               </w:rPr>
-              <w:t>32</w:t>
+              <w:t>33</w:t>
             </w:r>
             <w:r>
               <w:rPr>
@@ -12035,7 +12007,7 @@
                 <w:noProof/>
                 <w:webHidden/>
               </w:rPr>
-              <w:t>32</w:t>
+              <w:t>33</w:t>
             </w:r>
             <w:r>
               <w:rPr>
@@ -12133,7 +12105,7 @@
                 <w:noProof/>
                 <w:webHidden/>
               </w:rPr>
-              <w:t>33</w:t>
+              <w:t>34</w:t>
             </w:r>
             <w:r>
               <w:rPr>
@@ -12230,7 +12202,7 @@
                 <w:noProof/>
                 <w:webHidden/>
               </w:rPr>
-              <w:t>33</w:t>
+              <w:t>34</w:t>
             </w:r>
             <w:r>
               <w:rPr>
@@ -12327,7 +12299,7 @@
                 <w:noProof/>
                 <w:webHidden/>
               </w:rPr>
-              <w:t>34</w:t>
+              <w:t>35</w:t>
             </w:r>
             <w:r>
               <w:rPr>
@@ -12425,7 +12397,7 @@
                 <w:noProof/>
                 <w:webHidden/>
               </w:rPr>
-              <w:t>34</w:t>
+              <w:t>35</w:t>
             </w:r>
             <w:r>
               <w:rPr>
@@ -12525,7 +12497,7 @@
                 <w:noProof/>
                 <w:webHidden/>
               </w:rPr>
-              <w:t>34</w:t>
+              <w:t>35</w:t>
             </w:r>
             <w:r>
               <w:rPr>
@@ -12599,7 +12571,7 @@
                 <w:noProof/>
                 <w:webHidden/>
               </w:rPr>
-              <w:t>36</w:t>
+              <w:t>37</w:t>
             </w:r>
             <w:r>
               <w:rPr>
@@ -12673,7 +12645,7 @@
                 <w:noProof/>
                 <w:webHidden/>
               </w:rPr>
-              <w:t>36</w:t>
+              <w:t>37</w:t>
             </w:r>
             <w:r>
               <w:rPr>
@@ -12747,7 +12719,7 @@
                 <w:noProof/>
                 <w:webHidden/>
               </w:rPr>
-              <w:t>36</w:t>
+              <w:t>37</w:t>
             </w:r>
             <w:r>
               <w:rPr>
@@ -12821,7 +12793,7 @@
                 <w:noProof/>
                 <w:webHidden/>
               </w:rPr>
-              <w:t>37</w:t>
+              <w:t>38</w:t>
             </w:r>
             <w:r>
               <w:rPr>
@@ -12895,7 +12867,7 @@
                 <w:noProof/>
                 <w:webHidden/>
               </w:rPr>
-              <w:t>37</w:t>
+              <w:t>38</w:t>
             </w:r>
             <w:r>
               <w:rPr>
@@ -12969,7 +12941,7 @@
                 <w:noProof/>
                 <w:webHidden/>
               </w:rPr>
-              <w:t>37</w:t>
+              <w:t>38</w:t>
             </w:r>
             <w:r>
               <w:rPr>
@@ -13043,7 +13015,7 @@
                 <w:noProof/>
                 <w:webHidden/>
               </w:rPr>
-              <w:t>38</w:t>
+              <w:t>39</w:t>
             </w:r>
             <w:r>
               <w:rPr>
@@ -13117,7 +13089,7 @@
                 <w:noProof/>
                 <w:webHidden/>
               </w:rPr>
-              <w:t>38</w:t>
+              <w:t>39</w:t>
             </w:r>
             <w:r>
               <w:rPr>
@@ -13191,7 +13163,7 @@
                 <w:noProof/>
                 <w:webHidden/>
               </w:rPr>
-              <w:t>42</w:t>
+              <w:t>43</w:t>
             </w:r>
             <w:r>
               <w:rPr>
@@ -13280,7 +13252,7 @@
                 <w:noProof/>
                 <w:webHidden/>
               </w:rPr>
-              <w:t>42</w:t>
+              <w:t>43</w:t>
             </w:r>
             <w:r>
               <w:rPr>
@@ -13355,7 +13327,7 @@
                 <w:noProof/>
                 <w:webHidden/>
               </w:rPr>
-              <w:t>44</w:t>
+              <w:t>45</w:t>
             </w:r>
             <w:r>
               <w:rPr>
@@ -13429,7 +13401,7 @@
                 <w:noProof/>
                 <w:webHidden/>
               </w:rPr>
-              <w:t>44</w:t>
+              <w:t>45</w:t>
             </w:r>
             <w:r>
               <w:rPr>
@@ -13503,7 +13475,7 @@
                 <w:noProof/>
                 <w:webHidden/>
               </w:rPr>
-              <w:t>45</w:t>
+              <w:t>46</w:t>
             </w:r>
             <w:r>
               <w:rPr>
@@ -13597,7 +13569,7 @@
                 <w:noProof/>
                 <w:webHidden/>
               </w:rPr>
-              <w:t>45</w:t>
+              <w:t>46</w:t>
             </w:r>
             <w:r>
               <w:rPr>
@@ -14754,11 +14726,9 @@
       <w:r>
         <w:t xml:space="preserve">Class Diagram of Hospital </w:t>
       </w:r>
-      <w:proofErr w:type="gramStart"/>
-      <w:r>
-        <w:t>management</w:t>
-      </w:r>
-      <w:proofErr w:type="gramEnd"/>
+      <w:r>
+        <w:t>Management</w:t>
+      </w:r>
       <w:r>
         <w:t xml:space="preserve"> System</w:t>
       </w:r>
@@ -17972,10 +17942,6 @@
       </w:r>
     </w:p>
     <w:p>
-      <w:pPr>
-        <w:spacing w:after="269" w:line="276" w:lineRule="auto"/>
-        <w:ind w:left="25" w:right="756"/>
-      </w:pPr>
       <w:r>
         <w:t xml:space="preserve"> </w:t>
       </w:r>
@@ -17995,12 +17961,7 @@
         <w:t>. Additionally, it examines existing student transportation management systems to identify current solutions and gaps.</w:t>
       </w:r>
     </w:p>
-    <w:p>
-      <w:pPr>
-        <w:spacing w:after="269" w:line="276" w:lineRule="auto"/>
-        <w:ind w:left="25" w:right="756"/>
-      </w:pPr>
-    </w:p>
+    <w:p/>
     <w:p>
       <w:pPr>
         <w:keepNext/>
@@ -18038,12 +17999,16 @@
     </w:p>
     <w:p>
       <w:pPr>
-        <w:spacing w:after="269" w:line="276" w:lineRule="auto"/>
-        <w:ind w:right="752"/>
+        <w:pStyle w:val="NoSpacing"/>
       </w:pPr>
       <w:r>
         <w:t>Several transportation management systems cater to student transit needs, offering features like GPS tracking, route optimization, and parent communication. Notable examples include:</w:t>
       </w:r>
+    </w:p>
+    <w:p>
+      <w:pPr>
+        <w:pStyle w:val="NoSpacing"/>
+      </w:pPr>
     </w:p>
     <w:p>
       <w:pPr>
@@ -18351,7 +18316,6 @@
         <w:rPr>
           <w:lang w:val="en-US"/>
         </w:rPr>
-        <w:lastRenderedPageBreak/>
         <w:t>Narrow focus on live tracking, lacking advanced features like fleet maintenance.</w:t>
       </w:r>
     </w:p>
@@ -18410,17 +18374,107 @@
     </w:p>
     <w:p>
       <w:pPr>
+        <w:pStyle w:val="NoSpacing"/>
+        <w:rPr>
+          <w:lang w:val="en-US"/>
+        </w:rPr>
+      </w:pPr>
+      <w:r>
+        <w:rPr>
+          <w:lang w:val="en-US"/>
+        </w:rPr>
+        <w:t>RFID is widely used in transportation for access control and validation of the user. The usage of an RFID tag within student cards enables easy barcode scanning and validation strengthening the parameter of user credibility. The literature review also focuses on RFID advantages concerning reliability, fast processing, and accuracy in real situations for passenger identification, which would help in determining eligibility of passenger in bus systems.</w:t>
+      </w:r>
+    </w:p>
+    <w:p>
+      <w:pPr>
+        <w:pStyle w:val="NoSpacing"/>
+        <w:rPr>
+          <w:lang w:val="en-US"/>
+        </w:rPr>
+      </w:pPr>
+      <w:r>
+        <w:rPr>
+          <w:lang w:val="en-US"/>
+        </w:rPr>
+        <w:t xml:space="preserve">RFID technology is also used in </w:t>
+      </w:r>
+      <w:r>
+        <w:rPr>
+          <w:lang w:val="en-US"/>
+        </w:rPr>
+        <w:t>NTURP</w:t>
+      </w:r>
+      <w:r>
+        <w:rPr>
+          <w:lang w:val="en-US"/>
+        </w:rPr>
+        <w:t xml:space="preserve"> to authenticate fee payment and obtain time-based scanning to reduce misapplication of the system. The integration of RFID with time constraints means that the delivery will be partial and will ensure compliance and consequently trust among the stakeholders.</w:t>
+      </w:r>
+    </w:p>
+    <w:p>
+      <w:pPr>
         <w:spacing w:after="269" w:line="276" w:lineRule="auto"/>
         <w:ind w:right="752"/>
         <w:rPr>
           <w:lang w:val="en-US"/>
         </w:rPr>
       </w:pPr>
-      <w:r>
+    </w:p>
+    <w:p>
+      <w:pPr>
+        <w:pStyle w:val="Heading2"/>
         <w:rPr>
           <w:lang w:val="en-US"/>
         </w:rPr>
-        <w:t>RFID is widely used in transportation for access control and validation of the user. The usage of an RFID tag within student cards enables easy barcode scanning and validation strengthening the parameter of user credibility. The literature review also focuses on RFID advantages concerning reliability, fast processing, and accuracy in real situations for passenger identification, which would help in determining eligibility of passenger in bus systems.</w:t>
+      </w:pPr>
+      <w:bookmarkStart w:id="32" w:name="_Toc190023008"/>
+      <w:r>
+        <w:rPr>
+          <w:lang w:val="en-US"/>
+        </w:rPr>
+        <w:t>GPS-Based Bus Tracking</w:t>
+      </w:r>
+      <w:bookmarkEnd w:id="32"/>
+    </w:p>
+    <w:p>
+      <w:pPr>
+        <w:pStyle w:val="NoSpacing"/>
+        <w:rPr>
+          <w:lang w:val="en-US"/>
+        </w:rPr>
+      </w:pPr>
+      <w:r>
+        <w:rPr>
+          <w:lang w:val="en-US"/>
+        </w:rPr>
+        <w:t>With GPS, social transport has been revolutionized through tracking vehicles in the road networks. In doing so, passengers and bus administrators can track bus positions thus increasing the buses’ operational visibility and service delivery. GPS tracking and the provision of estimated arrival time are found to increase the user satisfaction since the device continually and accurately indicates the location.</w:t>
+      </w:r>
+    </w:p>
+    <w:p>
+      <w:pPr>
+        <w:pStyle w:val="NoSpacing"/>
+        <w:rPr>
+          <w:lang w:val="en-US"/>
+        </w:rPr>
+      </w:pPr>
+      <w:r>
+        <w:rPr>
+          <w:lang w:val="en-US"/>
+        </w:rPr>
+        <w:t xml:space="preserve">In </w:t>
+      </w:r>
+      <w:r>
+        <w:rPr>
+          <w:lang w:val="en-US"/>
+        </w:rPr>
+        <w:t>NTURP</w:t>
+      </w:r>
+      <w:r>
+        <w:rPr>
+          <w:lang w:val="en-US"/>
+        </w:rPr>
+        <w:t>, GPS tracking helps parents and students in planning their travel effectively. When partnered with predictive algorithms, GPS data eliminates the prospects of early or late estimates and keeps drivers on their toes. The same also contains important information about the best route choice and the most suitable time in the context of transportation by bus.</w:t>
       </w:r>
     </w:p>
     <w:p>
@@ -18431,23 +18485,67 @@
           <w:lang w:val="en-US"/>
         </w:rPr>
       </w:pPr>
-      <w:r>
+    </w:p>
+    <w:p>
+      <w:pPr>
+        <w:pStyle w:val="Heading2"/>
         <w:rPr>
           <w:lang w:val="en-US"/>
         </w:rPr>
-        <w:t xml:space="preserve">RFID technology is also used in </w:t>
-      </w:r>
+      </w:pPr>
       <w:r>
         <w:rPr>
           <w:lang w:val="en-US"/>
         </w:rPr>
+        <w:t xml:space="preserve"> </w:t>
+      </w:r>
+      <w:bookmarkStart w:id="33" w:name="_Toc190023009"/>
+      <w:r>
+        <w:rPr>
+          <w:lang w:val="en-US"/>
+        </w:rPr>
+        <w:t>Load Management in Public Transportation</w:t>
+      </w:r>
+      <w:bookmarkEnd w:id="33"/>
+    </w:p>
+    <w:p>
+      <w:pPr>
+        <w:pStyle w:val="NoSpacing"/>
+        <w:rPr>
+          <w:lang w:val="en-US"/>
+        </w:rPr>
+      </w:pPr>
+      <w:r>
+        <w:rPr>
+          <w:lang w:val="en-US"/>
+        </w:rPr>
+        <w:t>It is very important to strike a balance between the number of passengers and the carriage capacity in a public transport system because an excess or a shortage of passengers causes problems. Methods like weight sensors and real-time passenger count are found efficient for measuring the bus holding capacity.</w:t>
+      </w:r>
+    </w:p>
+    <w:p>
+      <w:pPr>
+        <w:pStyle w:val="NoSpacing"/>
+        <w:rPr>
+          <w:lang w:val="en-US"/>
+        </w:rPr>
+      </w:pPr>
+      <w:r>
+        <w:rPr>
+          <w:lang w:val="en-US"/>
+        </w:rPr>
+        <w:t xml:space="preserve">In addition to real time load analysis for safety of passengers and bus fleet, </w:t>
+      </w:r>
+      <w:r>
+        <w:rPr>
+          <w:lang w:val="en-US"/>
+        </w:rPr>
         <w:t>NTURP</w:t>
       </w:r>
       <w:r>
         <w:rPr>
           <w:lang w:val="en-US"/>
         </w:rPr>
-        <w:t xml:space="preserve"> to authenticate fee payment and obtain time-based scanning to reduce misapplication of the system. The integration of RFID with time constraints means that the delivery will be partial and will ensure compliance and consequently trust among the stakeholders.</w:t>
+        <w:t xml:space="preserve"> also includes efficient bus operation. Prepare for the load according to the existing pattern and data and use the pattern to estimate the demand for various products or services.</w:t>
       </w:r>
     </w:p>
     <w:p>
@@ -18466,14 +18564,60 @@
           <w:lang w:val="en-US"/>
         </w:rPr>
       </w:pPr>
-      <w:bookmarkStart w:id="32" w:name="_Toc190023008"/>
       <w:r>
         <w:rPr>
           <w:lang w:val="en-US"/>
         </w:rPr>
-        <w:t>GPS-Based Bus Tracking</w:t>
-      </w:r>
-      <w:bookmarkEnd w:id="32"/>
+        <w:t xml:space="preserve"> </w:t>
+      </w:r>
+      <w:bookmarkStart w:id="34" w:name="_Toc190023010"/>
+      <w:r>
+        <w:rPr>
+          <w:lang w:val="en-US"/>
+        </w:rPr>
+        <w:t>Predictive Arrival Systems</w:t>
+      </w:r>
+      <w:bookmarkEnd w:id="34"/>
+    </w:p>
+    <w:p>
+      <w:pPr>
+        <w:pStyle w:val="NoSpacing"/>
+        <w:rPr>
+          <w:lang w:val="en-US"/>
+        </w:rPr>
+      </w:pPr>
+      <w:r>
+        <w:rPr>
+          <w:lang w:val="en-US"/>
+        </w:rPr>
+        <w:t>The estimates of arrival are derived from the GPS, traffic and past records making them reliable for PSA. Research shows that such systems improve user trust and satisfaction. Use of enhanced features and the integration of more advanced machine learning algorithms can of course enhance the accuracy of the predictions.</w:t>
+      </w:r>
+    </w:p>
+    <w:p>
+      <w:pPr>
+        <w:pStyle w:val="NoSpacing"/>
+        <w:rPr>
+          <w:lang w:val="en-US"/>
+        </w:rPr>
+      </w:pPr>
+      <w:r>
+        <w:rPr>
+          <w:lang w:val="en-US"/>
+        </w:rPr>
+        <w:t xml:space="preserve">In </w:t>
+      </w:r>
+      <w:r>
+        <w:rPr>
+          <w:lang w:val="en-US"/>
+        </w:rPr>
+        <w:t>NTURP</w:t>
+      </w:r>
+      <w:r>
+        <w:rPr>
+          <w:lang w:val="en-US"/>
+        </w:rPr>
+        <w:t>, arrival features that predict help to cut down waiting time and thus the result is convenient to both students and parents. These features, implemented in simple presentations with user-friendly interfaces, are helpful for a user.</w:t>
+      </w:r>
     </w:p>
     <w:p>
       <w:pPr>
@@ -18483,12 +18627,37 @@
           <w:lang w:val="en-US"/>
         </w:rPr>
       </w:pPr>
-      <w:r>
+      <w:bookmarkStart w:id="35" w:name="_GoBack"/>
+      <w:bookmarkEnd w:id="35"/>
+    </w:p>
+    <w:p>
+      <w:pPr>
+        <w:pStyle w:val="Heading2"/>
         <w:rPr>
           <w:lang w:val="en-US"/>
         </w:rPr>
-        <w:t>With GPS, social transport has been revolutionized through tracking vehicles in the road networks. In doing so, passengers and bus administrators can track bus positions thus increasing the buses’ operational visibility and service delivery. GPS tracking and the provision of estimated arrival time are found to increase the user satisfaction since the device continually and accurately indicates the location.</w:t>
-      </w:r>
+      </w:pPr>
+      <w:bookmarkStart w:id="36" w:name="_Toc190023011"/>
+      <w:r>
+        <w:rPr>
+          <w:lang w:val="en-US"/>
+        </w:rPr>
+        <w:lastRenderedPageBreak/>
+        <w:t>Mapping APIs: Google Maps and Map</w:t>
+      </w:r>
+      <w:r>
+        <w:rPr>
+          <w:lang w:val="en-US"/>
+        </w:rPr>
+        <w:t xml:space="preserve"> </w:t>
+      </w:r>
+      <w:r>
+        <w:rPr>
+          <w:lang w:val="en-US"/>
+        </w:rPr>
+        <w:t>box</w:t>
+      </w:r>
+      <w:bookmarkEnd w:id="36"/>
     </w:p>
     <w:p>
       <w:pPr>
@@ -18502,19 +18671,49 @@
         <w:rPr>
           <w:lang w:val="en-US"/>
         </w:rPr>
-        <w:t xml:space="preserve">In </w:t>
-      </w:r>
-      <w:r>
+        <w:t>Mapping services are integral to transportation management systems, providing visualization and geolocation functionalities.</w:t>
+      </w:r>
+    </w:p>
+    <w:p>
+      <w:pPr>
+        <w:pStyle w:val="Heading3"/>
         <w:rPr>
           <w:lang w:val="en-US"/>
         </w:rPr>
+      </w:pPr>
+      <w:r>
+        <w:rPr>
+          <w:lang w:val="en-US"/>
+        </w:rPr>
+        <w:t xml:space="preserve"> </w:t>
+      </w:r>
+      <w:bookmarkStart w:id="37" w:name="_Toc190023012"/>
+      <w:r>
+        <w:rPr>
+          <w:lang w:val="en-US"/>
+        </w:rPr>
+        <w:t>Google Maps API</w:t>
+      </w:r>
+      <w:bookmarkEnd w:id="37"/>
+    </w:p>
+    <w:p>
+      <w:pPr>
+        <w:pStyle w:val="NoSpacing"/>
+        <w:rPr>
+          <w:lang w:val="en-US"/>
+        </w:rPr>
+      </w:pPr>
+      <w:r>
+        <w:t xml:space="preserve">Google Maps API is a full service solution for map integration which allows for real time traffic data, route and time estimations. The versatile Log parser and its reliability is a clear reason why developers choose to work with the company. To work in </w:t>
+      </w:r>
+      <w:r>
+        <w:rPr>
+          <w:lang w:val="en-US"/>
+        </w:rPr>
         <w:t>NTURP</w:t>
       </w:r>
       <w:r>
-        <w:rPr>
-          <w:lang w:val="en-US"/>
-        </w:rPr>
-        <w:t>, GPS tracking helps parents and students in planning their travel effectively. When partnered with predictive algorithms, GPS data eliminates the prospects of early or late estimates and keeps drivers on their toes. The same also contains important information about the best route choice and the most suitable time in the context of transportation by bus.</w:t>
+        <w:t>, Google Maps API is quite helpful in providing real time location of buses and their estimated time of arrival, thus making the general user interface more effective.</w:t>
       </w:r>
     </w:p>
     <w:p>
@@ -18528,7 +18727,7 @@
     </w:p>
     <w:p>
       <w:pPr>
-        <w:pStyle w:val="Heading2"/>
+        <w:pStyle w:val="Heading3"/>
         <w:rPr>
           <w:lang w:val="en-US"/>
         </w:rPr>
@@ -18539,34 +18738,30 @@
         </w:rPr>
         <w:t xml:space="preserve"> </w:t>
       </w:r>
-      <w:bookmarkStart w:id="33" w:name="_Toc190023009"/>
+      <w:bookmarkStart w:id="38" w:name="_Toc190023013"/>
       <w:r>
         <w:rPr>
           <w:lang w:val="en-US"/>
         </w:rPr>
-        <w:t>Load Management in Public Transportation</w:t>
-      </w:r>
-      <w:bookmarkEnd w:id="33"/>
-    </w:p>
-    <w:p>
-      <w:pPr>
-        <w:spacing w:after="269" w:line="276" w:lineRule="auto"/>
-        <w:ind w:left="10" w:right="752" w:firstLine="0"/>
+        <w:t>Map</w:t>
+      </w:r>
+      <w:r>
         <w:rPr>
           <w:lang w:val="en-US"/>
         </w:rPr>
-      </w:pPr>
+        <w:t xml:space="preserve"> </w:t>
+      </w:r>
       <w:r>
         <w:rPr>
           <w:lang w:val="en-US"/>
         </w:rPr>
-        <w:t>It is very important to strike a balance between the number of passengers and the carriage capacity in a public transport system because an excess or a shortage of passengers causes problems. Methods like weight sensors and real-time passenger count are found efficient for measuring the bus holding capacity.</w:t>
-      </w:r>
-    </w:p>
-    <w:p>
-      <w:pPr>
-        <w:spacing w:after="269" w:line="276" w:lineRule="auto"/>
-        <w:ind w:right="752"/>
+        <w:t>box</w:t>
+      </w:r>
+      <w:bookmarkEnd w:id="38"/>
+    </w:p>
+    <w:p>
+      <w:pPr>
+        <w:pStyle w:val="NoSpacing"/>
         <w:rPr>
           <w:lang w:val="en-US"/>
         </w:rPr>
@@ -18575,40 +18770,54 @@
         <w:rPr>
           <w:lang w:val="en-US"/>
         </w:rPr>
-        <w:t xml:space="preserve">In addition to real time load analysis for safety of passengers and bus fleet, </w:t>
+        <w:t>Map box</w:t>
       </w:r>
       <w:r>
         <w:rPr>
           <w:lang w:val="en-US"/>
         </w:rPr>
+        <w:t xml:space="preserve"> is an interactive map tool which operating system can be adapted according to the preferences of the developers. It provides dynamic app theme support, working offline maps, and improved integration options. In certain niches of mapping specifically designed solutions, </w:t>
+      </w:r>
+      <w:r>
+        <w:rPr>
+          <w:lang w:val="en-US"/>
+        </w:rPr>
+        <w:t>Map box</w:t>
+      </w:r>
+      <w:r>
+        <w:rPr>
+          <w:lang w:val="en-US"/>
+        </w:rPr>
+        <w:t xml:space="preserve"> is flexible and fast. For </w:t>
+      </w:r>
+      <w:r>
+        <w:rPr>
+          <w:lang w:val="en-US"/>
+        </w:rPr>
         <w:t>NTURP</w:t>
       </w:r>
       <w:r>
         <w:rPr>
           <w:lang w:val="en-US"/>
         </w:rPr>
-        <w:t xml:space="preserve"> also includes efficient bus operation. Prepare for the load according to </w:t>
+        <w:t xml:space="preserve">, </w:t>
       </w:r>
       <w:r>
         <w:rPr>
           <w:lang w:val="en-US"/>
         </w:rPr>
-        <w:lastRenderedPageBreak/>
-        <w:t>the existing pattern and data and use the pattern to estimate the demand for various products or services.</w:t>
-      </w:r>
-    </w:p>
-    <w:p>
-      <w:pPr>
-        <w:spacing w:after="269" w:line="276" w:lineRule="auto"/>
-        <w:ind w:right="752"/>
+        <w:t>Map box</w:t>
+      </w:r>
+      <w:r>
         <w:rPr>
           <w:lang w:val="en-US"/>
         </w:rPr>
-      </w:pPr>
-    </w:p>
-    <w:p>
-      <w:pPr>
-        <w:pStyle w:val="Heading2"/>
+        <w:t xml:space="preserve"> gives an opportunity to design compelling, user-friendly front ends for users.</w:t>
+      </w:r>
+    </w:p>
+    <w:p>
+      <w:pPr>
+        <w:pStyle w:val="NoSpacing"/>
         <w:rPr>
           <w:lang w:val="en-US"/>
         </w:rPr>
@@ -18617,286 +18826,19 @@
         <w:rPr>
           <w:lang w:val="en-US"/>
         </w:rPr>
-        <w:t xml:space="preserve"> </w:t>
-      </w:r>
-      <w:bookmarkStart w:id="34" w:name="_Toc190023010"/>
+        <w:t xml:space="preserve">It means that the decision to choose, for example, Google Maps API instead of </w:t>
+      </w:r>
       <w:r>
         <w:rPr>
           <w:lang w:val="en-US"/>
         </w:rPr>
-        <w:t>Predictive Arrival Systems</w:t>
-      </w:r>
-      <w:bookmarkEnd w:id="34"/>
-    </w:p>
-    <w:p>
-      <w:pPr>
-        <w:spacing w:after="269" w:line="276" w:lineRule="auto"/>
-        <w:ind w:right="752"/>
+        <w:t>Map box</w:t>
+      </w:r>
+      <w:r>
         <w:rPr>
           <w:lang w:val="en-US"/>
         </w:rPr>
-      </w:pPr>
-      <w:r>
-        <w:rPr>
-          <w:lang w:val="en-US"/>
-        </w:rPr>
-        <w:t>The estimates of arrival are derived from the GPS, traffic and past records making them reliable for PSA. Research shows that such systems improve user trust and satisfaction. Use of enhanced features and the integration of more advanced machine learning algorithms can of course enhance the accuracy of the predictions.</w:t>
-      </w:r>
-    </w:p>
-    <w:p>
-      <w:pPr>
-        <w:spacing w:after="269" w:line="276" w:lineRule="auto"/>
-        <w:ind w:right="752"/>
-        <w:rPr>
-          <w:lang w:val="en-US"/>
-        </w:rPr>
-      </w:pPr>
-      <w:r>
-        <w:rPr>
-          <w:lang w:val="en-US"/>
-        </w:rPr>
-        <w:t xml:space="preserve">In </w:t>
-      </w:r>
-      <w:r>
-        <w:rPr>
-          <w:lang w:val="en-US"/>
-        </w:rPr>
-        <w:t>NTURP</w:t>
-      </w:r>
-      <w:r>
-        <w:rPr>
-          <w:lang w:val="en-US"/>
-        </w:rPr>
-        <w:t>, arrival features that predict help to cut down waiting time and thus the result is convenient to both students and parents. These features, implemented in simple presentations with user-friendly interfaces, are helpful for a user.</w:t>
-      </w:r>
-    </w:p>
-    <w:p>
-      <w:pPr>
-        <w:spacing w:after="269" w:line="276" w:lineRule="auto"/>
-        <w:ind w:right="752"/>
-        <w:rPr>
-          <w:lang w:val="en-US"/>
-        </w:rPr>
-      </w:pPr>
-    </w:p>
-    <w:p>
-      <w:pPr>
-        <w:pStyle w:val="Heading2"/>
-        <w:rPr>
-          <w:lang w:val="en-US"/>
-        </w:rPr>
-      </w:pPr>
-      <w:bookmarkStart w:id="35" w:name="_Toc190023011"/>
-      <w:r>
-        <w:rPr>
-          <w:lang w:val="en-US"/>
-        </w:rPr>
-        <w:t>Mapping APIs: Google Maps and Map</w:t>
-      </w:r>
-      <w:r>
-        <w:rPr>
-          <w:lang w:val="en-US"/>
-        </w:rPr>
-        <w:t xml:space="preserve"> </w:t>
-      </w:r>
-      <w:r>
-        <w:rPr>
-          <w:lang w:val="en-US"/>
-        </w:rPr>
-        <w:t>box</w:t>
-      </w:r>
-      <w:bookmarkEnd w:id="35"/>
-    </w:p>
-    <w:p>
-      <w:pPr>
-        <w:spacing w:after="269" w:line="276" w:lineRule="auto"/>
-        <w:ind w:right="752"/>
-        <w:rPr>
-          <w:lang w:val="en-US"/>
-        </w:rPr>
-      </w:pPr>
-      <w:r>
-        <w:rPr>
-          <w:lang w:val="en-US"/>
-        </w:rPr>
-        <w:t>Mapping services are integral to transportation management systems, providing visualization and geolocation functionalities.</w:t>
-      </w:r>
-    </w:p>
-    <w:p>
-      <w:pPr>
-        <w:pStyle w:val="Heading3"/>
-        <w:rPr>
-          <w:lang w:val="en-US"/>
-        </w:rPr>
-      </w:pPr>
-      <w:r>
-        <w:rPr>
-          <w:lang w:val="en-US"/>
-        </w:rPr>
-        <w:t xml:space="preserve"> </w:t>
-      </w:r>
-      <w:bookmarkStart w:id="36" w:name="_Toc190023012"/>
-      <w:r>
-        <w:rPr>
-          <w:lang w:val="en-US"/>
-        </w:rPr>
-        <w:t>Google Maps API</w:t>
-      </w:r>
-      <w:bookmarkEnd w:id="36"/>
-    </w:p>
-    <w:p>
-      <w:pPr>
-        <w:spacing w:after="269" w:line="276" w:lineRule="auto"/>
-        <w:ind w:right="752"/>
-        <w:rPr>
-          <w:lang w:val="en-US"/>
-        </w:rPr>
-      </w:pPr>
-      <w:r>
-        <w:t xml:space="preserve">Google Maps API is a full service solution for map integration which allows for real time traffic data, route and time estimations. The versatile Log parser and its reliability is a clear reason why developers choose to work with the company. To work in </w:t>
-      </w:r>
-      <w:r>
-        <w:rPr>
-          <w:lang w:val="en-US"/>
-        </w:rPr>
-        <w:t>NTURP</w:t>
-      </w:r>
-      <w:r>
-        <w:t>, Google Maps API is quite helpful in providing real time location of buses and their estimated time of arrival, thus making the general user interface more effective.</w:t>
-      </w:r>
-    </w:p>
-    <w:p>
-      <w:pPr>
-        <w:spacing w:after="269" w:line="276" w:lineRule="auto"/>
-        <w:ind w:right="752"/>
-        <w:rPr>
-          <w:lang w:val="en-US"/>
-        </w:rPr>
-      </w:pPr>
-    </w:p>
-    <w:p>
-      <w:pPr>
-        <w:pStyle w:val="Heading3"/>
-        <w:rPr>
-          <w:lang w:val="en-US"/>
-        </w:rPr>
-      </w:pPr>
-      <w:r>
-        <w:rPr>
-          <w:lang w:val="en-US"/>
-        </w:rPr>
-        <w:t xml:space="preserve"> </w:t>
-      </w:r>
-      <w:bookmarkStart w:id="37" w:name="_Toc190023013"/>
-      <w:r>
-        <w:rPr>
-          <w:lang w:val="en-US"/>
-        </w:rPr>
-        <w:t>Map</w:t>
-      </w:r>
-      <w:r>
-        <w:rPr>
-          <w:lang w:val="en-US"/>
-        </w:rPr>
-        <w:t xml:space="preserve"> </w:t>
-      </w:r>
-      <w:r>
-        <w:rPr>
-          <w:lang w:val="en-US"/>
-        </w:rPr>
-        <w:t>box</w:t>
-      </w:r>
-      <w:bookmarkEnd w:id="37"/>
-    </w:p>
-    <w:p>
-      <w:pPr>
-        <w:spacing w:after="269" w:line="276" w:lineRule="auto"/>
-        <w:ind w:right="752"/>
-        <w:rPr>
-          <w:lang w:val="en-US"/>
-        </w:rPr>
-      </w:pPr>
-      <w:r>
-        <w:rPr>
-          <w:lang w:val="en-US"/>
-        </w:rPr>
-        <w:t>Map box</w:t>
-      </w:r>
-      <w:r>
-        <w:rPr>
-          <w:lang w:val="en-US"/>
-        </w:rPr>
-        <w:t xml:space="preserve"> is an interactive map tool which operating system can be adapted according to the preferences of the developers. It provides dynamic app theme support, working offline maps, and improved integration options. In certain niches of mapping specifically designed solutions, </w:t>
-      </w:r>
-      <w:r>
-        <w:rPr>
-          <w:lang w:val="en-US"/>
-        </w:rPr>
-        <w:t>Map box</w:t>
-      </w:r>
-      <w:r>
-        <w:rPr>
-          <w:lang w:val="en-US"/>
-        </w:rPr>
-        <w:t xml:space="preserve"> is flexible and fast. For </w:t>
-      </w:r>
-      <w:r>
-        <w:rPr>
-          <w:lang w:val="en-US"/>
-        </w:rPr>
-        <w:t>NTURP</w:t>
-      </w:r>
-      <w:r>
-        <w:rPr>
-          <w:lang w:val="en-US"/>
-        </w:rPr>
-        <w:t xml:space="preserve">, </w:t>
-      </w:r>
-      <w:r>
-        <w:rPr>
-          <w:lang w:val="en-US"/>
-        </w:rPr>
-        <w:t>Map box</w:t>
-      </w:r>
-      <w:r>
-        <w:rPr>
-          <w:lang w:val="en-US"/>
-        </w:rPr>
-        <w:t xml:space="preserve"> gives an opportunity to design compelling, user-friendly front ends for users.</w:t>
-      </w:r>
-    </w:p>
-    <w:p>
-      <w:pPr>
-        <w:spacing w:after="269" w:line="276" w:lineRule="auto"/>
-        <w:ind w:right="752"/>
-        <w:rPr>
-          <w:lang w:val="en-US"/>
-        </w:rPr>
-      </w:pPr>
-      <w:r>
-        <w:rPr>
-          <w:lang w:val="en-US"/>
-        </w:rPr>
-        <w:t xml:space="preserve">It means that the decision to choose, for example, Google Maps API instead of </w:t>
-      </w:r>
-      <w:r>
-        <w:rPr>
-          <w:lang w:val="en-US"/>
-        </w:rPr>
-        <w:t>Map box</w:t>
-      </w:r>
-      <w:r>
-        <w:rPr>
-          <w:lang w:val="en-US"/>
-        </w:rPr>
-        <w:t xml:space="preserve">, will be based on the specifications, the cost, and the expectations </w:t>
-      </w:r>
-      <w:r>
-        <w:rPr>
-          <w:lang w:val="en-US"/>
-        </w:rPr>
-        <w:lastRenderedPageBreak/>
-        <w:t>from users. Both solutions are fundamental in the establishment of safe transport networks.</w:t>
+        <w:t>, will be based on the specifications, the cost, and the expectations from users. Both solutions are fundamental in the establishment of safe transport networks.</w:t>
       </w:r>
     </w:p>
     <w:p>
@@ -18930,8 +18872,8 @@
           <w:sz w:val="32"/>
         </w:rPr>
       </w:pPr>
-      <w:bookmarkStart w:id="38" w:name="_Toc170067077"/>
-      <w:bookmarkStart w:id="39" w:name="_Toc190023014"/>
+      <w:bookmarkStart w:id="39" w:name="_Toc170067077"/>
+      <w:bookmarkStart w:id="40" w:name="_Toc190023014"/>
       <w:r>
         <w:rPr>
           <w:b/>
@@ -18939,8 +18881,8 @@
         </w:rPr>
         <w:t>CHAPTER 3</w:t>
       </w:r>
-      <w:bookmarkEnd w:id="38"/>
       <w:bookmarkEnd w:id="39"/>
+      <w:bookmarkEnd w:id="40"/>
       <w:r>
         <w:rPr>
           <w:b/>
@@ -18966,8 +18908,8 @@
           <w:sz w:val="32"/>
         </w:rPr>
       </w:pPr>
-      <w:bookmarkStart w:id="40" w:name="_Toc170067078"/>
-      <w:bookmarkStart w:id="41" w:name="_Toc190023015"/>
+      <w:bookmarkStart w:id="41" w:name="_Toc170067078"/>
+      <w:bookmarkStart w:id="42" w:name="_Toc190023015"/>
       <w:r>
         <w:rPr>
           <w:b/>
@@ -18975,8 +18917,8 @@
         </w:rPr>
         <w:t>System Requirements</w:t>
       </w:r>
-      <w:bookmarkEnd w:id="40"/>
       <w:bookmarkEnd w:id="41"/>
+      <w:bookmarkEnd w:id="42"/>
       <w:r>
         <w:rPr>
           <w:b/>
@@ -18987,8 +18929,7 @@
     </w:p>
     <w:p>
       <w:pPr>
-        <w:spacing w:after="276" w:line="276" w:lineRule="auto"/>
-        <w:ind w:left="25" w:right="756"/>
+        <w:pStyle w:val="NoSpacing"/>
       </w:pPr>
       <w:r>
         <w:t xml:space="preserve">In this bankruptcy, all of the useful requirements of the </w:t>
@@ -19002,15 +18943,20 @@
     </w:p>
     <w:p>
       <w:pPr>
+        <w:pStyle w:val="NoSpacing"/>
+      </w:pPr>
+    </w:p>
+    <w:p>
+      <w:pPr>
         <w:pStyle w:val="Heading2"/>
       </w:pPr>
-      <w:bookmarkStart w:id="42" w:name="_Toc170067079"/>
-      <w:bookmarkStart w:id="43" w:name="_Toc190023016"/>
+      <w:bookmarkStart w:id="43" w:name="_Toc170067079"/>
+      <w:bookmarkStart w:id="44" w:name="_Toc190023016"/>
       <w:r>
         <w:t>Functional Requirements</w:t>
       </w:r>
-      <w:bookmarkEnd w:id="42"/>
       <w:bookmarkEnd w:id="43"/>
+      <w:bookmarkEnd w:id="44"/>
     </w:p>
     <w:p>
       <w:pPr>
@@ -19019,8 +18965,8 @@
           <w:lang w:val="en-US"/>
         </w:rPr>
       </w:pPr>
-      <w:bookmarkStart w:id="44" w:name="_Toc170067080"/>
-      <w:bookmarkStart w:id="45" w:name="_Toc190023017"/>
+      <w:bookmarkStart w:id="45" w:name="_Toc170067080"/>
+      <w:bookmarkStart w:id="46" w:name="_Toc190023017"/>
       <w:r>
         <w:rPr>
           <w:lang w:val="en-US"/>
@@ -19030,8 +18976,8 @@
       <w:r>
         <w:t>:</w:t>
       </w:r>
-      <w:bookmarkEnd w:id="44"/>
       <w:bookmarkEnd w:id="45"/>
+      <w:bookmarkEnd w:id="46"/>
     </w:p>
     <w:p>
       <w:r>
@@ -19052,11 +18998,12 @@
           <w:lang w:val="en-US"/>
         </w:rPr>
       </w:pPr>
-      <w:bookmarkStart w:id="46" w:name="_Toc190023018"/>
+      <w:bookmarkStart w:id="47" w:name="_Toc190023018"/>
       <w:r>
         <w:rPr>
           <w:lang w:val="en-US"/>
         </w:rPr>
+        <w:lastRenderedPageBreak/>
         <w:t xml:space="preserve">Bus and </w:t>
       </w:r>
       <w:r>
@@ -19068,7 +19015,7 @@
         </w:rPr>
         <w:t xml:space="preserve"> Management</w:t>
       </w:r>
-      <w:bookmarkEnd w:id="46"/>
+      <w:bookmarkEnd w:id="47"/>
     </w:p>
     <w:p>
       <w:r>
@@ -19089,7 +19036,7 @@
           <w:lang w:val="en-US"/>
         </w:rPr>
       </w:pPr>
-      <w:bookmarkStart w:id="47" w:name="_Toc190023019"/>
+      <w:bookmarkStart w:id="48" w:name="_Toc190023019"/>
       <w:r>
         <w:rPr>
           <w:lang w:val="en-US"/>
@@ -19102,7 +19049,7 @@
         </w:rPr>
         <w:t xml:space="preserve"> Management</w:t>
       </w:r>
-      <w:bookmarkEnd w:id="47"/>
+      <w:bookmarkEnd w:id="48"/>
     </w:p>
     <w:p>
       <w:r>
@@ -19150,19 +19097,165 @@
           <w:lang w:val="en-US"/>
         </w:rPr>
       </w:pPr>
-      <w:bookmarkStart w:id="48" w:name="_Toc190023020"/>
+      <w:bookmarkStart w:id="49" w:name="_Toc190023020"/>
       <w:r>
         <w:rPr>
           <w:lang w:val="en-US"/>
         </w:rPr>
+        <w:t>Bus Card Management</w:t>
+      </w:r>
+      <w:bookmarkEnd w:id="49"/>
+    </w:p>
+    <w:p>
+      <w:r>
+        <w:t>The admin must be able to assign bus cards to students, as well as revoke or enable student bus cards as needed. The system must also verify student bus cards during boarding to ensure proper access.</w:t>
+      </w:r>
+    </w:p>
+    <w:p>
+      <w:pPr>
+        <w:rPr>
+          <w:lang w:val="en-US"/>
+        </w:rPr>
+      </w:pPr>
+    </w:p>
+    <w:p>
+      <w:pPr>
+        <w:pStyle w:val="Heading3"/>
+        <w:rPr>
+          <w:lang w:val="en-US"/>
+        </w:rPr>
+      </w:pPr>
+      <w:bookmarkStart w:id="50" w:name="_Toc190023021"/>
+      <w:r>
+        <w:rPr>
+          <w:lang w:val="en-US"/>
+        </w:rPr>
+        <w:t>Session and Student Management</w:t>
+      </w:r>
+      <w:bookmarkEnd w:id="50"/>
+    </w:p>
+    <w:p>
+      <w:r>
+        <w:t>The system must allow the Admin to create and end user sessions, as well as set their expiry dates. It should automatically disable student cards when a session expires or is deleted. Additionally, the system must generate app credentials for students up</w:t>
+      </w:r>
+      <w:r>
+        <w:t>on their addition to the system</w:t>
+      </w:r>
+      <w:r>
+        <w:t>.</w:t>
+      </w:r>
+    </w:p>
+    <w:p>
+      <w:pPr>
+        <w:rPr>
+          <w:lang w:val="en-US"/>
+        </w:rPr>
+      </w:pPr>
+    </w:p>
+    <w:p>
+      <w:pPr>
+        <w:pStyle w:val="Heading3"/>
+        <w:rPr>
+          <w:lang w:val="en-US"/>
+        </w:rPr>
+      </w:pPr>
+      <w:bookmarkStart w:id="51" w:name="_Toc190023022"/>
+      <w:r>
+        <w:rPr>
+          <w:lang w:val="en-US"/>
+        </w:rPr>
+        <w:t>Bus Staff Management</w:t>
+      </w:r>
+      <w:bookmarkEnd w:id="51"/>
+    </w:p>
+    <w:p>
+      <w:r>
+        <w:t>Admin must be able to add and manage Drivers and Conductors within the system. Upon registration, the system must generate app credentials for these staff members to enable secure access and management of their duties.</w:t>
+      </w:r>
+    </w:p>
+    <w:p>
+      <w:pPr>
+        <w:rPr>
+          <w:lang w:val="en-US"/>
+        </w:rPr>
+      </w:pPr>
+    </w:p>
+    <w:p>
+      <w:pPr>
+        <w:pStyle w:val="Heading3"/>
+        <w:rPr>
+          <w:lang w:val="en-US"/>
+        </w:rPr>
+      </w:pPr>
+      <w:bookmarkStart w:id="52" w:name="_Toc190023023"/>
+      <w:r>
+        <w:rPr>
+          <w:lang w:val="en-US"/>
+        </w:rPr>
+        <w:t>Complaint Management</w:t>
+      </w:r>
+      <w:bookmarkEnd w:id="52"/>
+    </w:p>
+    <w:p>
+      <w:r>
+        <w:t>Students and Drivers must have the ability to submit complaints through their apps. Admin should have a module to view, address, and resolve these complaints, and the system must maintain a record of all complaints along with their current statuses.</w:t>
+      </w:r>
+    </w:p>
+    <w:p>
+      <w:pPr>
+        <w:rPr>
+          <w:lang w:val="en-US"/>
+        </w:rPr>
+      </w:pPr>
+    </w:p>
+    <w:p>
+      <w:pPr>
+        <w:pStyle w:val="Heading3"/>
+        <w:rPr>
+          <w:lang w:val="en-US"/>
+        </w:rPr>
+      </w:pPr>
+      <w:bookmarkStart w:id="53" w:name="_Toc190023024"/>
+      <w:r>
+        <w:rPr>
+          <w:lang w:val="en-US"/>
+        </w:rPr>
+        <w:t>Announcement Management</w:t>
+      </w:r>
+      <w:bookmarkEnd w:id="53"/>
+    </w:p>
+    <w:p>
+      <w:r>
+        <w:t>Admin must be able to create and manage announcements within the system. Announcements must be delivered as notifications to Drivers and Students through their apps to ensure timely updates.</w:t>
+      </w:r>
+    </w:p>
+    <w:p>
+      <w:pPr>
+        <w:rPr>
+          <w:lang w:val="en-US"/>
+        </w:rPr>
+      </w:pPr>
+    </w:p>
+    <w:p>
+      <w:pPr>
+        <w:pStyle w:val="Heading3"/>
+        <w:rPr>
+          <w:lang w:val="en-US"/>
+        </w:rPr>
+      </w:pPr>
+      <w:bookmarkStart w:id="54" w:name="_Toc190023025"/>
+      <w:r>
+        <w:rPr>
+          <w:lang w:val="en-US"/>
+        </w:rPr>
         <w:lastRenderedPageBreak/>
-        <w:t>Bus Card Management</w:t>
-      </w:r>
-      <w:bookmarkEnd w:id="48"/>
-    </w:p>
-    <w:p>
-      <w:r>
-        <w:t>The admin must be able to assign bus cards to students, as well as revoke or enable student bus cards as needed. The system must also verify student bus cards during boarding to ensure proper access.</w:t>
+        <w:t>Notification and Alerts</w:t>
+      </w:r>
+      <w:bookmarkEnd w:id="54"/>
+    </w:p>
+    <w:p>
+      <w:r>
+        <w:t>The system must send notifications to Students and Drivers regarding announcements, route updates, and other relevant information. Additionally, the system must alert Admin if a bus deviates from its assigned route or leaves its designated area.</w:t>
       </w:r>
     </w:p>
     <w:p>
@@ -19179,160 +19272,14 @@
           <w:lang w:val="en-US"/>
         </w:rPr>
       </w:pPr>
-      <w:bookmarkStart w:id="49" w:name="_Toc190023021"/>
+      <w:bookmarkStart w:id="55" w:name="_Toc190023026"/>
       <w:r>
         <w:rPr>
           <w:lang w:val="en-US"/>
         </w:rPr>
-        <w:t>Session and Student Management</w:t>
-      </w:r>
-      <w:bookmarkEnd w:id="49"/>
-    </w:p>
-    <w:p>
-      <w:r>
-        <w:t>The system must allow the Admin to create and end user sessions, as well as set their expiry dates. It should automatically disable student cards when a session expires or is deleted. Additionally, the system must generate app credentials for students up</w:t>
-      </w:r>
-      <w:r>
-        <w:t>on their addition to the system</w:t>
-      </w:r>
-      <w:r>
-        <w:t>.</w:t>
-      </w:r>
-    </w:p>
-    <w:p>
-      <w:pPr>
-        <w:rPr>
-          <w:lang w:val="en-US"/>
-        </w:rPr>
-      </w:pPr>
-    </w:p>
-    <w:p>
-      <w:pPr>
-        <w:pStyle w:val="Heading3"/>
-        <w:rPr>
-          <w:lang w:val="en-US"/>
-        </w:rPr>
-      </w:pPr>
-      <w:bookmarkStart w:id="50" w:name="_Toc190023022"/>
-      <w:r>
-        <w:rPr>
-          <w:lang w:val="en-US"/>
-        </w:rPr>
-        <w:t>Bus Staff Management</w:t>
-      </w:r>
-      <w:bookmarkEnd w:id="50"/>
-    </w:p>
-    <w:p>
-      <w:r>
-        <w:t>Admin must be able to add and manage Drivers and Conductors within the system. Upon registration, the system must generate app credentials for these staff members to enable secure access and management of their duties.</w:t>
-      </w:r>
-    </w:p>
-    <w:p>
-      <w:pPr>
-        <w:rPr>
-          <w:lang w:val="en-US"/>
-        </w:rPr>
-      </w:pPr>
-    </w:p>
-    <w:p>
-      <w:pPr>
-        <w:pStyle w:val="Heading3"/>
-        <w:rPr>
-          <w:lang w:val="en-US"/>
-        </w:rPr>
-      </w:pPr>
-      <w:bookmarkStart w:id="51" w:name="_Toc190023023"/>
-      <w:r>
-        <w:rPr>
-          <w:lang w:val="en-US"/>
-        </w:rPr>
-        <w:t>Complaint Management</w:t>
-      </w:r>
-      <w:bookmarkEnd w:id="51"/>
-    </w:p>
-    <w:p>
-      <w:r>
-        <w:t>Students and Drivers must have the ability to submit complaints through their apps. Admin should have a module to view, address, and resolve these complaints, and the system must maintain a record of all complaints along with their current statuses.</w:t>
-      </w:r>
-    </w:p>
-    <w:p>
-      <w:pPr>
-        <w:rPr>
-          <w:lang w:val="en-US"/>
-        </w:rPr>
-      </w:pPr>
-    </w:p>
-    <w:p>
-      <w:pPr>
-        <w:pStyle w:val="Heading3"/>
-        <w:rPr>
-          <w:lang w:val="en-US"/>
-        </w:rPr>
-      </w:pPr>
-      <w:bookmarkStart w:id="52" w:name="_Toc190023024"/>
-      <w:r>
-        <w:rPr>
-          <w:lang w:val="en-US"/>
-        </w:rPr>
-        <w:t>Announcement Management</w:t>
-      </w:r>
-      <w:bookmarkEnd w:id="52"/>
-    </w:p>
-    <w:p>
-      <w:r>
-        <w:t>Admin must be able to create and manage announcements within the system. Announcements must be delivered as notifications to Drivers and Students through their apps to ensure timely updates.</w:t>
-      </w:r>
-    </w:p>
-    <w:p>
-      <w:pPr>
-        <w:rPr>
-          <w:lang w:val="en-US"/>
-        </w:rPr>
-      </w:pPr>
-    </w:p>
-    <w:p>
-      <w:pPr>
-        <w:pStyle w:val="Heading3"/>
-        <w:rPr>
-          <w:lang w:val="en-US"/>
-        </w:rPr>
-      </w:pPr>
-      <w:bookmarkStart w:id="53" w:name="_Toc190023025"/>
-      <w:r>
-        <w:rPr>
-          <w:lang w:val="en-US"/>
-        </w:rPr>
-        <w:t>Notification and Alerts</w:t>
-      </w:r>
-      <w:bookmarkEnd w:id="53"/>
-    </w:p>
-    <w:p>
-      <w:r>
-        <w:t>The system must send notifications to Students and Drivers regarding announcements, route updates, and other relevant information. Additionally, the system must alert Admin if a bus deviates from its assigned route or leaves its designated area.</w:t>
-      </w:r>
-    </w:p>
-    <w:p>
-      <w:pPr>
-        <w:rPr>
-          <w:lang w:val="en-US"/>
-        </w:rPr>
-      </w:pPr>
-    </w:p>
-    <w:p>
-      <w:pPr>
-        <w:pStyle w:val="Heading3"/>
-        <w:rPr>
-          <w:lang w:val="en-US"/>
-        </w:rPr>
-      </w:pPr>
-      <w:bookmarkStart w:id="54" w:name="_Toc190023026"/>
-      <w:r>
-        <w:rPr>
-          <w:lang w:val="en-US"/>
-        </w:rPr>
         <w:t>Live Location Tracking</w:t>
       </w:r>
-      <w:bookmarkEnd w:id="54"/>
+      <w:bookmarkEnd w:id="55"/>
     </w:p>
     <w:p>
       <w:r>
@@ -19387,8 +19334,8 @@
           <w:sz w:val="28"/>
         </w:rPr>
       </w:pPr>
-      <w:bookmarkStart w:id="55" w:name="_Toc170067089"/>
-      <w:bookmarkStart w:id="56" w:name="_Toc190023027"/>
+      <w:bookmarkStart w:id="56" w:name="_Toc170067089"/>
+      <w:bookmarkStart w:id="57" w:name="_Toc190023027"/>
       <w:r>
         <w:rPr>
           <w:b/>
@@ -19396,8 +19343,8 @@
         </w:rPr>
         <w:t>Non-Functional Requirements</w:t>
       </w:r>
-      <w:bookmarkEnd w:id="55"/>
       <w:bookmarkEnd w:id="56"/>
+      <w:bookmarkEnd w:id="57"/>
       <w:r>
         <w:rPr>
           <w:b/>
@@ -19410,13 +19357,13 @@
       <w:pPr>
         <w:pStyle w:val="Heading3"/>
       </w:pPr>
-      <w:bookmarkStart w:id="57" w:name="_Toc170067090"/>
-      <w:bookmarkStart w:id="58" w:name="_Toc190023028"/>
+      <w:bookmarkStart w:id="58" w:name="_Toc170067090"/>
+      <w:bookmarkStart w:id="59" w:name="_Toc190023028"/>
       <w:r>
         <w:t>Security:</w:t>
       </w:r>
-      <w:bookmarkEnd w:id="57"/>
       <w:bookmarkEnd w:id="58"/>
+      <w:bookmarkEnd w:id="59"/>
     </w:p>
     <w:p>
       <w:r>
@@ -19431,14 +19378,14 @@
           <w:lang w:val="en-US"/>
         </w:rPr>
       </w:pPr>
-      <w:bookmarkStart w:id="59" w:name="_Toc190023029"/>
+      <w:bookmarkStart w:id="60" w:name="_Toc190023029"/>
       <w:r>
         <w:rPr>
           <w:lang w:val="en-US"/>
         </w:rPr>
         <w:t>Performance</w:t>
       </w:r>
-      <w:bookmarkEnd w:id="59"/>
+      <w:bookmarkEnd w:id="60"/>
     </w:p>
     <w:p>
       <w:pPr>
@@ -19466,13 +19413,13 @@
           <w:iCs/>
         </w:rPr>
       </w:pPr>
-      <w:bookmarkStart w:id="60" w:name="_Toc170067092"/>
-      <w:bookmarkStart w:id="61" w:name="_Toc190023030"/>
+      <w:bookmarkStart w:id="61" w:name="_Toc170067092"/>
+      <w:bookmarkStart w:id="62" w:name="_Toc190023030"/>
       <w:r>
         <w:t>Availability:</w:t>
       </w:r>
-      <w:bookmarkEnd w:id="60"/>
       <w:bookmarkEnd w:id="61"/>
+      <w:bookmarkEnd w:id="62"/>
     </w:p>
     <w:p>
       <w:r>
@@ -19484,13 +19431,13 @@
       <w:pPr>
         <w:pStyle w:val="Heading3"/>
       </w:pPr>
-      <w:bookmarkStart w:id="62" w:name="_Toc170067094"/>
-      <w:bookmarkStart w:id="63" w:name="_Toc190023031"/>
+      <w:bookmarkStart w:id="63" w:name="_Toc170067094"/>
+      <w:bookmarkStart w:id="64" w:name="_Toc190023031"/>
       <w:r>
         <w:t>Scalability:</w:t>
       </w:r>
-      <w:bookmarkEnd w:id="62"/>
       <w:bookmarkEnd w:id="63"/>
+      <w:bookmarkEnd w:id="64"/>
     </w:p>
     <w:p>
       <w:pPr>
@@ -19521,13 +19468,13 @@
           <w:iCs/>
         </w:rPr>
       </w:pPr>
-      <w:bookmarkStart w:id="64" w:name="_Toc170067096"/>
-      <w:bookmarkStart w:id="65" w:name="_Toc190023032"/>
+      <w:bookmarkStart w:id="65" w:name="_Toc170067096"/>
+      <w:bookmarkStart w:id="66" w:name="_Toc190023032"/>
       <w:r>
         <w:t>Usability:</w:t>
       </w:r>
-      <w:bookmarkEnd w:id="64"/>
       <w:bookmarkEnd w:id="65"/>
+      <w:bookmarkEnd w:id="66"/>
     </w:p>
     <w:p>
       <w:r>
@@ -19543,13 +19490,13 @@
           <w:iCs/>
         </w:rPr>
       </w:pPr>
-      <w:bookmarkStart w:id="66" w:name="_Toc170067098"/>
-      <w:bookmarkStart w:id="67" w:name="_Toc190023033"/>
+      <w:bookmarkStart w:id="67" w:name="_Toc170067098"/>
+      <w:bookmarkStart w:id="68" w:name="_Toc190023033"/>
       <w:r>
         <w:t>Maintainability:</w:t>
       </w:r>
-      <w:bookmarkEnd w:id="66"/>
       <w:bookmarkEnd w:id="67"/>
+      <w:bookmarkEnd w:id="68"/>
     </w:p>
     <w:p>
       <w:pPr>
@@ -19573,14 +19520,14 @@
           <w:lang w:val="en-US"/>
         </w:rPr>
       </w:pPr>
-      <w:bookmarkStart w:id="68" w:name="_Toc190023034"/>
+      <w:bookmarkStart w:id="69" w:name="_Toc190023034"/>
       <w:r>
         <w:rPr>
           <w:lang w:val="en-US"/>
         </w:rPr>
         <w:t>Efficiency</w:t>
       </w:r>
-      <w:bookmarkEnd w:id="68"/>
+      <w:bookmarkEnd w:id="69"/>
     </w:p>
     <w:p>
       <w:pPr>
@@ -19609,19 +19556,19 @@
         <w:spacing w:line="276" w:lineRule="auto"/>
         <w:ind w:left="0" w:hanging="576"/>
       </w:pPr>
-      <w:bookmarkStart w:id="69" w:name="_Toc190023035"/>
-      <w:r>
+      <w:bookmarkStart w:id="70" w:name="_Toc190023035"/>
+      <w:r>
+        <w:lastRenderedPageBreak/>
         <w:t>Use Case Diagram</w:t>
       </w:r>
-      <w:bookmarkEnd w:id="69"/>
+      <w:bookmarkEnd w:id="70"/>
       <w:r>
         <w:t xml:space="preserve"> </w:t>
       </w:r>
     </w:p>
     <w:p>
       <w:pPr>
-        <w:spacing w:after="181" w:line="276" w:lineRule="auto"/>
-        <w:ind w:left="25" w:right="755"/>
+        <w:pStyle w:val="NoSpacing"/>
       </w:pPr>
       <w:r>
         <w:t>In respect to showing graphic representations of actor communication with the components of the systems the best method therefore is to identify and draw Use Case diagrams that illustrate which actor is capable of performing or accessing what function or component of the systems under consideration. </w:t>
@@ -19636,17 +19583,11 @@
         <w:spacing w:after="100" w:line="276" w:lineRule="auto"/>
         <w:ind w:left="711" w:hanging="721"/>
       </w:pPr>
-      <w:bookmarkStart w:id="70" w:name="_Toc190023036"/>
-      <w:r>
-        <w:lastRenderedPageBreak/>
-        <w:t>Use Case o</w:t>
-      </w:r>
-      <w:bookmarkStart w:id="71" w:name="_GoBack"/>
+      <w:bookmarkStart w:id="71" w:name="_Toc190023036"/>
+      <w:r>
+        <w:t>Use Case of Sign In</w:t>
+      </w:r>
       <w:bookmarkEnd w:id="71"/>
-      <w:r>
-        <w:t>f Sign In</w:t>
-      </w:r>
-      <w:bookmarkEnd w:id="70"/>
       <w:r>
         <w:t xml:space="preserve"> </w:t>
       </w:r>
@@ -19784,6 +19725,7 @@
       </w:pPr>
       <w:bookmarkStart w:id="72" w:name="_Toc190023037"/>
       <w:r>
+        <w:lastRenderedPageBreak/>
         <w:t>Use Case of Sign Up</w:t>
       </w:r>
       <w:bookmarkEnd w:id="72"/>
@@ -19933,7 +19875,6 @@
       </w:pPr>
       <w:bookmarkStart w:id="73" w:name="_Toc190023038"/>
       <w:r>
-        <w:lastRenderedPageBreak/>
         <w:t xml:space="preserve">Use Case of </w:t>
       </w:r>
       <w:r>
@@ -21295,9 +21236,9 @@
           <w:lang w:val="en-GB" w:eastAsia="en-GB"/>
         </w:rPr>
         <w:drawing>
-          <wp:inline distT="0" distB="0" distL="0" distR="0" wp14:anchorId="23318E31" wp14:editId="77779A02">
-            <wp:extent cx="4938501" cy="6473577"/>
-            <wp:effectExtent l="0" t="0" r="0" b="3810"/>
+          <wp:inline distT="0" distB="0" distL="0" distR="0" wp14:anchorId="23318E31" wp14:editId="7F6FAB95">
+            <wp:extent cx="3882129" cy="6473577"/>
+            <wp:effectExtent l="0" t="0" r="4445" b="3810"/>
             <wp:docPr id="37" name="Picture 37"/>
             <wp:cNvGraphicFramePr>
               <a:graphicFrameLocks xmlns:a="http://schemas.openxmlformats.org/drawingml/2006/main" noChangeAspect="1"/>
@@ -21324,7 +21265,7 @@
                   <pic:spPr>
                     <a:xfrm>
                       <a:off x="0" y="0"/>
-                      <a:ext cx="4938501" cy="6473577"/>
+                      <a:ext cx="3882129" cy="6473577"/>
                     </a:xfrm>
                     <a:prstGeom prst="rect">
                       <a:avLst/>
@@ -25246,6 +25187,56 @@
     <w:p>
       <w:pPr>
         <w:spacing w:after="0" w:line="276" w:lineRule="auto"/>
+        <w:ind w:left="5" w:right="0" w:firstLine="0"/>
+        <w:jc w:val="left"/>
+        <w:rPr>
+          <w:sz w:val="52"/>
+        </w:rPr>
+      </w:pPr>
+    </w:p>
+    <w:p>
+      <w:pPr>
+        <w:spacing w:after="0" w:line="276" w:lineRule="auto"/>
+        <w:ind w:left="5" w:right="0" w:firstLine="0"/>
+        <w:jc w:val="left"/>
+        <w:rPr>
+          <w:sz w:val="52"/>
+        </w:rPr>
+      </w:pPr>
+    </w:p>
+    <w:p>
+      <w:pPr>
+        <w:spacing w:after="0" w:line="276" w:lineRule="auto"/>
+        <w:ind w:left="5" w:right="0" w:firstLine="0"/>
+        <w:jc w:val="left"/>
+        <w:rPr>
+          <w:sz w:val="52"/>
+        </w:rPr>
+      </w:pPr>
+    </w:p>
+    <w:p>
+      <w:pPr>
+        <w:spacing w:after="0" w:line="276" w:lineRule="auto"/>
+        <w:ind w:left="5" w:right="0" w:firstLine="0"/>
+        <w:jc w:val="left"/>
+        <w:rPr>
+          <w:sz w:val="52"/>
+        </w:rPr>
+      </w:pPr>
+    </w:p>
+    <w:p>
+      <w:pPr>
+        <w:spacing w:after="0" w:line="276" w:lineRule="auto"/>
+        <w:ind w:left="5" w:right="0" w:firstLine="0"/>
+        <w:jc w:val="left"/>
+        <w:rPr>
+          <w:sz w:val="52"/>
+        </w:rPr>
+      </w:pPr>
+    </w:p>
+    <w:p>
+      <w:pPr>
+        <w:spacing w:after="0" w:line="276" w:lineRule="auto"/>
         <w:ind w:left="0" w:right="0" w:firstLine="0"/>
         <w:jc w:val="left"/>
       </w:pPr>
@@ -25262,6 +25253,7 @@
       </w:pPr>
       <w:bookmarkStart w:id="94" w:name="_Toc190023058"/>
       <w:r>
+        <w:lastRenderedPageBreak/>
         <w:t>Chapter 4</w:t>
       </w:r>
       <w:bookmarkEnd w:id="94"/>
@@ -25344,11 +25336,7 @@
         <w:ind w:left="25" w:right="404"/>
       </w:pPr>
       <w:r>
-        <w:t xml:space="preserve">A software development methodology is a way to improve development work with the help of dividing the development process into distinct phases to make a system with better productivity. It also helps to structure and control the whole system. It involves different methodologies, also called the Software Development Life </w:t>
-      </w:r>
-      <w:r>
-        <w:lastRenderedPageBreak/>
-        <w:t xml:space="preserve">Cycle, that are stages for software development with a certain set of rules. Generically, we categorized the methodologies into Rapid application development and planned-driven. Waterfall, spiral is planned driven while agile is Rad based. </w:t>
+        <w:t xml:space="preserve">A software development methodology is a way to improve development work with the help of dividing the development process into distinct phases to make a system with better productivity. It also helps to structure and control the whole system. It involves different methodologies, also called the Software Development Life Cycle, that are stages for software development with a certain set of rules. Generically, we categorized the methodologies into Rapid application development and planned-driven. Waterfall, spiral is planned driven while agile is Rad based. </w:t>
       </w:r>
     </w:p>
     <w:p>
@@ -25589,6 +25577,7 @@
           <w:b/>
           <w:bCs/>
         </w:rPr>
+        <w:lastRenderedPageBreak/>
         <w:t>Sprint Execution</w:t>
       </w:r>
       <w:r>
@@ -25705,7 +25694,6 @@
           <w:noProof/>
           <w:lang w:val="en-GB" w:eastAsia="en-GB"/>
         </w:rPr>
-        <w:lastRenderedPageBreak/>
         <w:drawing>
           <wp:anchor distT="0" distB="0" distL="114300" distR="114300" simplePos="0" relativeHeight="251687936" behindDoc="0" locked="0" layoutInCell="1" allowOverlap="1" wp14:anchorId="7C28C290" wp14:editId="2F2EF162">
             <wp:simplePos x="0" y="0"/>
@@ -25848,6 +25836,27 @@
     </w:p>
     <w:p>
       <w:pPr>
+        <w:spacing w:after="230" w:line="276" w:lineRule="auto"/>
+        <w:ind w:left="3237" w:right="386" w:hanging="2964"/>
+        <w:jc w:val="left"/>
+      </w:pPr>
+    </w:p>
+    <w:p>
+      <w:pPr>
+        <w:spacing w:after="230" w:line="276" w:lineRule="auto"/>
+        <w:ind w:left="3237" w:right="386" w:hanging="2964"/>
+        <w:jc w:val="left"/>
+      </w:pPr>
+    </w:p>
+    <w:p>
+      <w:pPr>
+        <w:spacing w:after="230" w:line="276" w:lineRule="auto"/>
+        <w:ind w:left="0" w:right="386" w:firstLine="0"/>
+        <w:jc w:val="left"/>
+      </w:pPr>
+    </w:p>
+    <w:p>
+      <w:pPr>
         <w:pStyle w:val="Heading1"/>
         <w:numPr>
           <w:ilvl w:val="0"/>
@@ -25858,6 +25867,7 @@
       </w:pPr>
       <w:bookmarkStart w:id="99" w:name="_Toc190023063"/>
       <w:r>
+        <w:lastRenderedPageBreak/>
         <w:t>Chapter 5</w:t>
       </w:r>
       <w:bookmarkEnd w:id="99"/>
@@ -25896,38 +25906,7 @@
       </w:r>
       <w:bookmarkEnd w:id="101"/>
     </w:p>
-    <w:p>
-      <w:r>
-        <w:t xml:space="preserve">The database for this </w:t>
-      </w:r>
-      <w:r>
-        <w:t>NTURP</w:t>
-      </w:r>
-      <w:r>
-        <w:t xml:space="preserve"> is implemented using </w:t>
-      </w:r>
-      <w:r>
-        <w:rPr>
-          <w:bCs/>
-        </w:rPr>
-        <w:t xml:space="preserve">Google </w:t>
-      </w:r>
-      <w:r>
-        <w:rPr>
-          <w:bCs/>
-        </w:rPr>
-        <w:t>Fire store</w:t>
-      </w:r>
-      <w:r>
-        <w:t xml:space="preserve">, a NoSQL cloud database that provides real-time data synchronization and scalability. </w:t>
-      </w:r>
-      <w:r>
-        <w:t>Fire store’s</w:t>
-      </w:r>
-      <w:r>
-        <w:t xml:space="preserve"> document-based structure is well-suited for handling dynamic and hierarchical data while maintaining efficiency in read and write operations. The schema is designed to ensure optimal performance, scalability, and maintainability.</w:t>
-      </w:r>
-    </w:p>
+    <w:p/>
     <w:p>
       <w:pPr>
         <w:spacing w:after="101" w:line="276" w:lineRule="auto"/>
@@ -25942,7 +25921,6 @@
           <w:noProof/>
           <w:lang w:val="en-GB" w:eastAsia="en-GB"/>
         </w:rPr>
-        <w:lastRenderedPageBreak/>
         <w:drawing>
           <wp:inline distT="0" distB="0" distL="0" distR="0" wp14:anchorId="14CF82E1" wp14:editId="320AFE1D">
             <wp:extent cx="4494715" cy="4453173"/>
@@ -26099,41 +26077,6 @@
     </w:p>
     <w:p>
       <w:pPr>
-        <w:spacing w:after="101" w:line="276" w:lineRule="auto"/>
-        <w:ind w:left="5" w:right="0" w:firstLine="0"/>
-        <w:jc w:val="left"/>
-      </w:pPr>
-    </w:p>
-    <w:p>
-      <w:pPr>
-        <w:spacing w:after="101" w:line="276" w:lineRule="auto"/>
-        <w:ind w:left="5" w:right="0" w:firstLine="0"/>
-        <w:jc w:val="left"/>
-      </w:pPr>
-    </w:p>
-    <w:p>
-      <w:pPr>
-        <w:spacing w:after="101" w:line="276" w:lineRule="auto"/>
-        <w:ind w:left="5" w:right="0" w:firstLine="0"/>
-        <w:jc w:val="left"/>
-      </w:pPr>
-    </w:p>
-    <w:p>
-      <w:pPr>
-        <w:spacing w:after="101" w:line="276" w:lineRule="auto"/>
-        <w:ind w:left="5" w:right="0" w:firstLine="0"/>
-        <w:jc w:val="left"/>
-      </w:pPr>
-    </w:p>
-    <w:p>
-      <w:pPr>
-        <w:spacing w:after="101" w:line="276" w:lineRule="auto"/>
-        <w:ind w:left="5" w:right="0" w:firstLine="0"/>
-        <w:jc w:val="left"/>
-      </w:pPr>
-    </w:p>
-    <w:p>
-      <w:pPr>
         <w:spacing w:line="276" w:lineRule="auto"/>
         <w:ind w:left="0" w:firstLine="0"/>
       </w:pPr>
@@ -26223,7 +26166,7 @@
       <w:pPr>
         <w:spacing w:after="0" w:line="276" w:lineRule="auto"/>
         <w:ind w:left="0" w:right="386" w:firstLine="0"/>
-        <w:jc w:val="left"/>
+        <w:jc w:val="center"/>
         <w:rPr>
           <w:i/>
           <w:color w:val="44546A"/>
@@ -26234,20 +26177,53 @@
     <w:p>
       <w:pPr>
         <w:spacing w:after="0" w:line="276" w:lineRule="auto"/>
-        <w:ind w:left="320" w:right="711"/>
+        <w:ind w:left="0" w:right="386" w:firstLine="0"/>
+        <w:rPr>
+          <w:i/>
+          <w:color w:val="44546A"/>
+          <w:sz w:val="18"/>
+        </w:rPr>
+      </w:pPr>
+      <w:r>
+        <w:rPr>
+          <w:i/>
+          <w:color w:val="44546A"/>
+          <w:sz w:val="18"/>
+        </w:rPr>
+        <w:t xml:space="preserve"> </w:t>
+      </w:r>
+      <w:r>
+        <w:rPr>
+          <w:i/>
+          <w:color w:val="44546A"/>
+          <w:sz w:val="18"/>
+        </w:rPr>
+        <w:tab/>
+      </w:r>
+      <w:r>
+        <w:rPr>
+          <w:i/>
+          <w:color w:val="44546A"/>
+          <w:sz w:val="18"/>
+        </w:rPr>
+        <w:tab/>
+        <w:t xml:space="preserve">           </w:t>
+      </w:r>
+      <w:r>
         <w:rPr>
           <w:i/>
           <w:color w:val="auto"/>
           <w:sz w:val="18"/>
         </w:rPr>
-      </w:pPr>
+        <w:t xml:space="preserve">Figure </w:t>
+      </w:r>
       <w:r>
         <w:rPr>
           <w:i/>
           <w:color w:val="auto"/>
           <w:sz w:val="18"/>
         </w:rPr>
-        <w:t xml:space="preserve">                      </w:t>
+        <w:t>5.</w:t>
       </w:r>
       <w:r>
         <w:rPr>
@@ -26255,7 +26231,7 @@
           <w:color w:val="auto"/>
           <w:sz w:val="18"/>
         </w:rPr>
-        <w:t xml:space="preserve">             </w:t>
+        <w:t>2</w:t>
       </w:r>
       <w:r>
         <w:rPr>
@@ -26263,7 +26239,7 @@
           <w:color w:val="auto"/>
           <w:sz w:val="18"/>
         </w:rPr>
-        <w:t xml:space="preserve"> </w:t>
+        <w:t>.1</w:t>
       </w:r>
       <w:r>
         <w:rPr>
@@ -26271,7 +26247,7 @@
           <w:color w:val="auto"/>
           <w:sz w:val="18"/>
         </w:rPr>
-        <w:t xml:space="preserve">Figure </w:t>
+        <w:t xml:space="preserve"> Sequence</w:t>
       </w:r>
       <w:r>
         <w:rPr>
@@ -26279,7 +26255,7 @@
           <w:color w:val="auto"/>
           <w:sz w:val="18"/>
         </w:rPr>
-        <w:t>5.</w:t>
+        <w:t xml:space="preserve"> </w:t>
       </w:r>
       <w:r>
         <w:rPr>
@@ -26287,7 +26263,7 @@
           <w:color w:val="auto"/>
           <w:sz w:val="18"/>
         </w:rPr>
-        <w:t>2</w:t>
+        <w:t xml:space="preserve">diagram </w:t>
       </w:r>
       <w:r>
         <w:rPr>
@@ -26295,25 +26271,340 @@
           <w:color w:val="auto"/>
           <w:sz w:val="18"/>
         </w:rPr>
-        <w:t>.1</w:t>
-      </w:r>
-      <w:r>
+        <w:t>of whole system</w:t>
+      </w:r>
+    </w:p>
+    <w:p>
+      <w:pPr>
+        <w:pStyle w:val="Heading2"/>
+        <w:numPr>
+          <w:ilvl w:val="0"/>
+          <w:numId w:val="0"/>
+        </w:numPr>
+        <w:spacing w:line="276" w:lineRule="auto"/>
+      </w:pPr>
+      <w:r>
+        <w:lastRenderedPageBreak/>
+        <w:t>5.3 Class Diagram</w:t>
+      </w:r>
+    </w:p>
+    <w:p>
+      <w:pPr>
+        <w:spacing w:line="276" w:lineRule="auto"/>
+        <w:ind w:left="0" w:firstLine="0"/>
+      </w:pPr>
+    </w:p>
+    <w:p>
+      <w:pPr>
+        <w:pStyle w:val="Heading3"/>
+        <w:numPr>
+          <w:ilvl w:val="0"/>
+          <w:numId w:val="0"/>
+        </w:numPr>
+      </w:pPr>
+      <w:r>
+        <w:t>5.3.1 Mobile Application</w:t>
+      </w:r>
+    </w:p>
+    <w:p/>
+    <w:p>
+      <w:pPr>
+        <w:jc w:val="center"/>
+      </w:pPr>
+      <w:r>
+        <w:rPr>
+          <w:noProof/>
+          <w:lang w:val="en-GB" w:eastAsia="en-GB"/>
+        </w:rPr>
+        <w:drawing>
+          <wp:inline distT="0" distB="0" distL="0" distR="0" wp14:anchorId="753973AF" wp14:editId="52F052DB">
+            <wp:extent cx="5273675" cy="6816725"/>
+            <wp:effectExtent l="0" t="0" r="3175" b="3175"/>
+            <wp:docPr id="30" name="Picture 30"/>
+            <wp:cNvGraphicFramePr>
+              <a:graphicFrameLocks xmlns:a="http://schemas.openxmlformats.org/drawingml/2006/main" noChangeAspect="1"/>
+            </wp:cNvGraphicFramePr>
+            <a:graphic xmlns:a="http://schemas.openxmlformats.org/drawingml/2006/main">
+              <a:graphicData uri="http://schemas.openxmlformats.org/drawingml/2006/picture">
+                <pic:pic xmlns:pic="http://schemas.openxmlformats.org/drawingml/2006/picture">
+                  <pic:nvPicPr>
+                    <pic:cNvPr id="30" name="Class Diagram NTU Ride Pilot App.png"/>
+                    <pic:cNvPicPr/>
+                  </pic:nvPicPr>
+                  <pic:blipFill>
+                    <a:blip r:embed="rId39" cstate="print">
+                      <a:extLst>
+                        <a:ext uri="{28A0092B-C50C-407E-A947-70E740481C1C}">
+                          <a14:useLocalDpi xmlns:a14="http://schemas.microsoft.com/office/drawing/2010/main" val="0"/>
+                        </a:ext>
+                      </a:extLst>
+                    </a:blip>
+                    <a:stretch>
+                      <a:fillRect/>
+                    </a:stretch>
+                  </pic:blipFill>
+                  <pic:spPr>
+                    <a:xfrm>
+                      <a:off x="0" y="0"/>
+                      <a:ext cx="5273675" cy="6816725"/>
+                    </a:xfrm>
+                    <a:prstGeom prst="rect">
+                      <a:avLst/>
+                    </a:prstGeom>
+                  </pic:spPr>
+                </pic:pic>
+              </a:graphicData>
+            </a:graphic>
+          </wp:inline>
+        </w:drawing>
+      </w:r>
+    </w:p>
+    <w:p>
+      <w:pPr>
+        <w:spacing w:after="0" w:line="276" w:lineRule="auto"/>
+        <w:ind w:left="0" w:right="386" w:firstLine="0"/>
+        <w:jc w:val="center"/>
+        <w:rPr>
+          <w:i/>
+          <w:color w:val="44546A"/>
+          <w:sz w:val="18"/>
+        </w:rPr>
+      </w:pPr>
+    </w:p>
+    <w:p>
+      <w:pPr>
+        <w:spacing w:after="0" w:line="276" w:lineRule="auto"/>
+        <w:ind w:left="0" w:right="386" w:firstLine="0"/>
+        <w:jc w:val="left"/>
+        <w:rPr>
+          <w:i/>
+          <w:color w:val="44546A"/>
+          <w:sz w:val="18"/>
+        </w:rPr>
+      </w:pPr>
+    </w:p>
+    <w:p>
+      <w:pPr>
+        <w:spacing w:after="0" w:line="276" w:lineRule="auto"/>
+        <w:ind w:left="320" w:right="711"/>
         <w:rPr>
           <w:i/>
           <w:color w:val="auto"/>
           <w:sz w:val="18"/>
         </w:rPr>
-        <w:t xml:space="preserve"> Sequence</w:t>
-      </w:r>
+      </w:pPr>
       <w:r>
         <w:rPr>
           <w:i/>
           <w:color w:val="auto"/>
           <w:sz w:val="18"/>
         </w:rPr>
-        <w:t xml:space="preserve"> of whole system</w:t>
-      </w:r>
-    </w:p>
+        <w:t xml:space="preserve">                                    </w:t>
+      </w:r>
+      <w:r>
+        <w:rPr>
+          <w:i/>
+          <w:color w:val="auto"/>
+          <w:sz w:val="18"/>
+        </w:rPr>
+        <w:t>Figure 5.</w:t>
+      </w:r>
+      <w:r>
+        <w:rPr>
+          <w:i/>
+          <w:color w:val="auto"/>
+          <w:sz w:val="18"/>
+        </w:rPr>
+        <w:t>3.1</w:t>
+      </w:r>
+      <w:r>
+        <w:rPr>
+          <w:i/>
+          <w:color w:val="auto"/>
+          <w:sz w:val="18"/>
+        </w:rPr>
+        <w:t xml:space="preserve"> </w:t>
+      </w:r>
+      <w:r>
+        <w:rPr>
+          <w:i/>
+          <w:color w:val="auto"/>
+          <w:sz w:val="18"/>
+        </w:rPr>
+        <w:t>Class diagram</w:t>
+      </w:r>
+      <w:r>
+        <w:rPr>
+          <w:i/>
+          <w:color w:val="auto"/>
+          <w:sz w:val="18"/>
+        </w:rPr>
+        <w:t xml:space="preserve"> of </w:t>
+      </w:r>
+      <w:r>
+        <w:rPr>
+          <w:i/>
+          <w:color w:val="auto"/>
+          <w:sz w:val="18"/>
+        </w:rPr>
+        <w:t>mobile app</w:t>
+      </w:r>
+    </w:p>
+    <w:p>
+      <w:pPr>
+        <w:spacing w:line="276" w:lineRule="auto"/>
+        <w:ind w:left="0" w:firstLine="0"/>
+      </w:pPr>
+    </w:p>
+    <w:p>
+      <w:pPr>
+        <w:pStyle w:val="Heading3"/>
+        <w:numPr>
+          <w:ilvl w:val="0"/>
+          <w:numId w:val="0"/>
+        </w:numPr>
+      </w:pPr>
+      <w:r>
+        <w:lastRenderedPageBreak/>
+        <w:t>5.3.2 Admin panel</w:t>
+      </w:r>
+    </w:p>
+    <w:p>
+      <w:pPr>
+        <w:pStyle w:val="Heading3"/>
+        <w:numPr>
+          <w:ilvl w:val="0"/>
+          <w:numId w:val="0"/>
+        </w:numPr>
+      </w:pPr>
+      <w:r>
+        <w:rPr>
+          <w:noProof/>
+          <w:lang w:val="en-GB" w:eastAsia="en-GB"/>
+        </w:rPr>
+        <w:drawing>
+          <wp:inline distT="0" distB="0" distL="0" distR="0" wp14:anchorId="2175F494" wp14:editId="5C56928F">
+            <wp:extent cx="5273675" cy="4765040"/>
+            <wp:effectExtent l="0" t="0" r="3175" b="0"/>
+            <wp:docPr id="38" name="Picture 38"/>
+            <wp:cNvGraphicFramePr>
+              <a:graphicFrameLocks xmlns:a="http://schemas.openxmlformats.org/drawingml/2006/main" noChangeAspect="1"/>
+            </wp:cNvGraphicFramePr>
+            <a:graphic xmlns:a="http://schemas.openxmlformats.org/drawingml/2006/main">
+              <a:graphicData uri="http://schemas.openxmlformats.org/drawingml/2006/picture">
+                <pic:pic xmlns:pic="http://schemas.openxmlformats.org/drawingml/2006/picture">
+                  <pic:nvPicPr>
+                    <pic:cNvPr id="38" name="Class Diagram NTU Ride Pilot Admin.png"/>
+                    <pic:cNvPicPr/>
+                  </pic:nvPicPr>
+                  <pic:blipFill>
+                    <a:blip r:embed="rId40" cstate="print">
+                      <a:extLst>
+                        <a:ext uri="{28A0092B-C50C-407E-A947-70E740481C1C}">
+                          <a14:useLocalDpi xmlns:a14="http://schemas.microsoft.com/office/drawing/2010/main" val="0"/>
+                        </a:ext>
+                      </a:extLst>
+                    </a:blip>
+                    <a:stretch>
+                      <a:fillRect/>
+                    </a:stretch>
+                  </pic:blipFill>
+                  <pic:spPr>
+                    <a:xfrm>
+                      <a:off x="0" y="0"/>
+                      <a:ext cx="5273675" cy="4765040"/>
+                    </a:xfrm>
+                    <a:prstGeom prst="rect">
+                      <a:avLst/>
+                    </a:prstGeom>
+                  </pic:spPr>
+                </pic:pic>
+              </a:graphicData>
+            </a:graphic>
+          </wp:inline>
+        </w:drawing>
+      </w:r>
+    </w:p>
+    <w:p>
+      <w:pPr>
+        <w:spacing w:after="0" w:line="276" w:lineRule="auto"/>
+        <w:ind w:left="0" w:right="386" w:firstLine="0"/>
+        <w:jc w:val="left"/>
+        <w:rPr>
+          <w:i/>
+          <w:color w:val="44546A"/>
+          <w:sz w:val="18"/>
+        </w:rPr>
+      </w:pPr>
+    </w:p>
+    <w:p>
+      <w:pPr>
+        <w:spacing w:after="0" w:line="276" w:lineRule="auto"/>
+        <w:ind w:left="320" w:right="711"/>
+        <w:rPr>
+          <w:i/>
+          <w:color w:val="auto"/>
+          <w:sz w:val="18"/>
+        </w:rPr>
+      </w:pPr>
+      <w:r>
+        <w:rPr>
+          <w:i/>
+          <w:color w:val="auto"/>
+          <w:sz w:val="18"/>
+        </w:rPr>
+        <w:t xml:space="preserve">                                    </w:t>
+      </w:r>
+      <w:r>
+        <w:rPr>
+          <w:i/>
+          <w:color w:val="auto"/>
+          <w:sz w:val="18"/>
+        </w:rPr>
+        <w:t>Figure 5.</w:t>
+      </w:r>
+      <w:r>
+        <w:rPr>
+          <w:i/>
+          <w:color w:val="auto"/>
+          <w:sz w:val="18"/>
+        </w:rPr>
+        <w:t>3.2</w:t>
+      </w:r>
+      <w:r>
+        <w:rPr>
+          <w:i/>
+          <w:color w:val="auto"/>
+          <w:sz w:val="18"/>
+        </w:rPr>
+        <w:t xml:space="preserve"> </w:t>
+      </w:r>
+      <w:r>
+        <w:rPr>
+          <w:i/>
+          <w:color w:val="auto"/>
+          <w:sz w:val="18"/>
+        </w:rPr>
+        <w:t>Class diagram</w:t>
+      </w:r>
+      <w:r>
+        <w:rPr>
+          <w:i/>
+          <w:color w:val="auto"/>
+          <w:sz w:val="18"/>
+        </w:rPr>
+        <w:t xml:space="preserve"> of </w:t>
+      </w:r>
+      <w:r>
+        <w:rPr>
+          <w:i/>
+          <w:color w:val="auto"/>
+          <w:sz w:val="18"/>
+        </w:rPr>
+        <w:t>admin panel</w:t>
+      </w:r>
+    </w:p>
+    <w:p/>
     <w:p>
       <w:pPr>
         <w:spacing w:after="0" w:line="276" w:lineRule="auto"/>
@@ -26509,6 +26800,7 @@
       </w:pPr>
       <w:bookmarkStart w:id="103" w:name="_Toc190023067"/>
       <w:r>
+        <w:lastRenderedPageBreak/>
         <w:t>Chapter 6</w:t>
       </w:r>
       <w:bookmarkEnd w:id="103"/>
@@ -26817,7 +27109,6 @@
         <w:rPr>
           <w:iCs/>
         </w:rPr>
-        <w:lastRenderedPageBreak/>
         <w:t>Steps in Building a Decision Tree</w:t>
       </w:r>
       <w:bookmarkEnd w:id="107"/>
@@ -26898,6 +27189,7 @@
         <w:ind w:right="0"/>
       </w:pPr>
       <w:r>
+        <w:lastRenderedPageBreak/>
         <w:t>Once the best attribute is selected, the dataset is split into subsets. Each subset corresponds to a unique value or range of values of the selected attribute.</w:t>
       </w:r>
     </w:p>
@@ -27129,7 +27421,6 @@
       </w:pPr>
       <w:bookmarkStart w:id="109" w:name="_Toc190023073"/>
       <w:r>
-        <w:lastRenderedPageBreak/>
         <w:t>Architecture</w:t>
       </w:r>
       <w:bookmarkEnd w:id="109"/>
@@ -27156,7 +27447,7 @@
                     <pic:cNvPicPr/>
                   </pic:nvPicPr>
                   <pic:blipFill>
-                    <a:blip r:embed="rId39">
+                    <a:blip r:embed="rId41">
                       <a:extLst>
                         <a:ext uri="{28A0092B-C50C-407E-A947-70E740481C1C}">
                           <a14:useLocalDpi xmlns:a14="http://schemas.microsoft.com/office/drawing/2010/main" val="0"/>
@@ -27253,6 +27544,7 @@
       </w:pPr>
       <w:bookmarkStart w:id="110" w:name="_Toc190023074"/>
       <w:r>
+        <w:lastRenderedPageBreak/>
         <w:t>Confusion Matrix</w:t>
       </w:r>
       <w:bookmarkEnd w:id="110"/>
@@ -27544,7 +27836,7 @@
                     </pic:cNvPicPr>
                   </pic:nvPicPr>
                   <pic:blipFill>
-                    <a:blip r:embed="rId40">
+                    <a:blip r:embed="rId42">
                       <a:extLst>
                         <a:ext uri="{28A0092B-C50C-407E-A947-70E740481C1C}">
                           <a14:useLocalDpi xmlns:a14="http://schemas.microsoft.com/office/drawing/2010/main" val="0"/>
@@ -27899,7 +28191,7 @@
         </w:rPr>
         <w:t>The </w:t>
       </w:r>
-      <w:hyperlink r:id="rId41" w:history="1">
+      <w:hyperlink r:id="rId43" w:history="1">
         <w:r>
           <w:rPr>
             <w:rStyle w:val="Hyperlink"/>
@@ -28693,7 +28985,7 @@
                     <pic:cNvPicPr/>
                   </pic:nvPicPr>
                   <pic:blipFill rotWithShape="1">
-                    <a:blip r:embed="rId42">
+                    <a:blip r:embed="rId44">
                       <a:extLst>
                         <a:ext uri="{28A0092B-C50C-407E-A947-70E740481C1C}">
                           <a14:useLocalDpi xmlns:a14="http://schemas.microsoft.com/office/drawing/2010/main" val="0"/>
@@ -29191,7 +29483,7 @@
                     </pic:cNvPicPr>
                   </pic:nvPicPr>
                   <pic:blipFill>
-                    <a:blip r:embed="rId43">
+                    <a:blip r:embed="rId45">
                       <a:extLst>
                         <a:ext uri="{28A0092B-C50C-407E-A947-70E740481C1C}">
                           <a14:useLocalDpi xmlns:a14="http://schemas.microsoft.com/office/drawing/2010/main" val="0"/>
@@ -29469,7 +29761,7 @@
                     </pic:cNvPicPr>
                   </pic:nvPicPr>
                   <pic:blipFill>
-                    <a:blip r:embed="rId44">
+                    <a:blip r:embed="rId46">
                       <a:extLst>
                         <a:ext uri="{28A0092B-C50C-407E-A947-70E740481C1C}">
                           <a14:useLocalDpi xmlns:a14="http://schemas.microsoft.com/office/drawing/2010/main" val="0"/>
@@ -33101,7 +33393,7 @@
                     </pic:cNvPicPr>
                   </pic:nvPicPr>
                   <pic:blipFill>
-                    <a:blip r:embed="rId45">
+                    <a:blip r:embed="rId47">
                       <a:extLst>
                         <a:ext uri="{28A0092B-C50C-407E-A947-70E740481C1C}">
                           <a14:useLocalDpi xmlns:a14="http://schemas.microsoft.com/office/drawing/2010/main" val="0"/>
@@ -33305,7 +33597,7 @@
                     </pic:cNvPicPr>
                   </pic:nvPicPr>
                   <pic:blipFill>
-                    <a:blip r:embed="rId46">
+                    <a:blip r:embed="rId48">
                       <a:extLst>
                         <a:ext uri="{28A0092B-C50C-407E-A947-70E740481C1C}">
                           <a14:useLocalDpi xmlns:a14="http://schemas.microsoft.com/office/drawing/2010/main" val="0"/>
@@ -33741,7 +34033,7 @@
                     </pic:cNvPicPr>
                   </pic:nvPicPr>
                   <pic:blipFill>
-                    <a:blip r:embed="rId47" cstate="print">
+                    <a:blip r:embed="rId49" cstate="print">
                       <a:extLst>
                         <a:ext uri="{28A0092B-C50C-407E-A947-70E740481C1C}">
                           <a14:useLocalDpi xmlns:a14="http://schemas.microsoft.com/office/drawing/2010/main" val="0"/>
@@ -33911,7 +34203,7 @@
                     </pic:cNvPicPr>
                   </pic:nvPicPr>
                   <pic:blipFill>
-                    <a:blip r:embed="rId48" cstate="print">
+                    <a:blip r:embed="rId50" cstate="print">
                       <a:extLst>
                         <a:ext uri="{28A0092B-C50C-407E-A947-70E740481C1C}">
                           <a14:useLocalDpi xmlns:a14="http://schemas.microsoft.com/office/drawing/2010/main" val="0"/>
@@ -34017,7 +34309,7 @@
                     </pic:cNvPicPr>
                   </pic:nvPicPr>
                   <pic:blipFill>
-                    <a:blip r:embed="rId49" cstate="print">
+                    <a:blip r:embed="rId51" cstate="print">
                       <a:extLst>
                         <a:ext uri="{28A0092B-C50C-407E-A947-70E740481C1C}">
                           <a14:useLocalDpi xmlns:a14="http://schemas.microsoft.com/office/drawing/2010/main" val="0"/>
@@ -34144,7 +34436,7 @@
                     </pic:cNvPicPr>
                   </pic:nvPicPr>
                   <pic:blipFill>
-                    <a:blip r:embed="rId50" cstate="print">
+                    <a:blip r:embed="rId52" cstate="print">
                       <a:extLst>
                         <a:ext uri="{28A0092B-C50C-407E-A947-70E740481C1C}">
                           <a14:useLocalDpi xmlns:a14="http://schemas.microsoft.com/office/drawing/2010/main" val="0"/>
@@ -34261,7 +34553,7 @@
                     </pic:cNvPicPr>
                   </pic:nvPicPr>
                   <pic:blipFill>
-                    <a:blip r:embed="rId51" cstate="print">
+                    <a:blip r:embed="rId53" cstate="print">
                       <a:extLst>
                         <a:ext uri="{28A0092B-C50C-407E-A947-70E740481C1C}">
                           <a14:useLocalDpi xmlns:a14="http://schemas.microsoft.com/office/drawing/2010/main" val="0"/>
@@ -34382,7 +34674,7 @@
                     </pic:cNvPicPr>
                   </pic:nvPicPr>
                   <pic:blipFill>
-                    <a:blip r:embed="rId52" cstate="print">
+                    <a:blip r:embed="rId54" cstate="print">
                       <a:extLst>
                         <a:ext uri="{28A0092B-C50C-407E-A947-70E740481C1C}">
                           <a14:useLocalDpi xmlns:a14="http://schemas.microsoft.com/office/drawing/2010/main" val="0"/>
@@ -34521,7 +34813,7 @@
                     </pic:cNvPicPr>
                   </pic:nvPicPr>
                   <pic:blipFill>
-                    <a:blip r:embed="rId53" cstate="print">
+                    <a:blip r:embed="rId55" cstate="print">
                       <a:extLst>
                         <a:ext uri="{28A0092B-C50C-407E-A947-70E740481C1C}">
                           <a14:useLocalDpi xmlns:a14="http://schemas.microsoft.com/office/drawing/2010/main" val="0"/>
@@ -34667,7 +34959,7 @@
                     </pic:cNvPicPr>
                   </pic:nvPicPr>
                   <pic:blipFill>
-                    <a:blip r:embed="rId54" cstate="print">
+                    <a:blip r:embed="rId56" cstate="print">
                       <a:extLst>
                         <a:ext uri="{28A0092B-C50C-407E-A947-70E740481C1C}">
                           <a14:useLocalDpi xmlns:a14="http://schemas.microsoft.com/office/drawing/2010/main" val="0"/>
@@ -34819,7 +35111,7 @@
                     </pic:cNvPicPr>
                   </pic:nvPicPr>
                   <pic:blipFill>
-                    <a:blip r:embed="rId55" cstate="print">
+                    <a:blip r:embed="rId57" cstate="print">
                       <a:extLst>
                         <a:ext uri="{28A0092B-C50C-407E-A947-70E740481C1C}">
                           <a14:useLocalDpi xmlns:a14="http://schemas.microsoft.com/office/drawing/2010/main" val="0"/>
@@ -34940,7 +35232,7 @@
                     </pic:cNvPicPr>
                   </pic:nvPicPr>
                   <pic:blipFill>
-                    <a:blip r:embed="rId56" cstate="print">
+                    <a:blip r:embed="rId58" cstate="print">
                       <a:extLst>
                         <a:ext uri="{28A0092B-C50C-407E-A947-70E740481C1C}">
                           <a14:useLocalDpi xmlns:a14="http://schemas.microsoft.com/office/drawing/2010/main" val="0"/>
@@ -35089,7 +35381,7 @@
                     </pic:cNvPicPr>
                   </pic:nvPicPr>
                   <pic:blipFill>
-                    <a:blip r:embed="rId57" cstate="print">
+                    <a:blip r:embed="rId59" cstate="print">
                       <a:extLst>
                         <a:ext uri="{28A0092B-C50C-407E-A947-70E740481C1C}">
                           <a14:useLocalDpi xmlns:a14="http://schemas.microsoft.com/office/drawing/2010/main" val="0"/>
@@ -35244,7 +35536,7 @@
                     </pic:cNvPicPr>
                   </pic:nvPicPr>
                   <pic:blipFill>
-                    <a:blip r:embed="rId58" cstate="print">
+                    <a:blip r:embed="rId60" cstate="print">
                       <a:extLst>
                         <a:ext uri="{28A0092B-C50C-407E-A947-70E740481C1C}">
                           <a14:useLocalDpi xmlns:a14="http://schemas.microsoft.com/office/drawing/2010/main" val="0"/>
@@ -35385,7 +35677,7 @@
                     </pic:cNvPicPr>
                   </pic:nvPicPr>
                   <pic:blipFill>
-                    <a:blip r:embed="rId59" cstate="print">
+                    <a:blip r:embed="rId61" cstate="print">
                       <a:extLst>
                         <a:ext uri="{28A0092B-C50C-407E-A947-70E740481C1C}">
                           <a14:useLocalDpi xmlns:a14="http://schemas.microsoft.com/office/drawing/2010/main" val="0"/>
@@ -35501,7 +35793,7 @@
                     </pic:cNvPicPr>
                   </pic:nvPicPr>
                   <pic:blipFill>
-                    <a:blip r:embed="rId60" cstate="print">
+                    <a:blip r:embed="rId62" cstate="print">
                       <a:extLst>
                         <a:ext uri="{28A0092B-C50C-407E-A947-70E740481C1C}">
                           <a14:useLocalDpi xmlns:a14="http://schemas.microsoft.com/office/drawing/2010/main" val="0"/>
@@ -35621,7 +35913,7 @@
                     </pic:cNvPicPr>
                   </pic:nvPicPr>
                   <pic:blipFill>
-                    <a:blip r:embed="rId61" cstate="print">
+                    <a:blip r:embed="rId63" cstate="print">
                       <a:extLst>
                         <a:ext uri="{28A0092B-C50C-407E-A947-70E740481C1C}">
                           <a14:useLocalDpi xmlns:a14="http://schemas.microsoft.com/office/drawing/2010/main" val="0"/>
@@ -35742,7 +36034,7 @@
                     </pic:cNvPicPr>
                   </pic:nvPicPr>
                   <pic:blipFill>
-                    <a:blip r:embed="rId62" cstate="print">
+                    <a:blip r:embed="rId64" cstate="print">
                       <a:extLst>
                         <a:ext uri="{28A0092B-C50C-407E-A947-70E740481C1C}">
                           <a14:useLocalDpi xmlns:a14="http://schemas.microsoft.com/office/drawing/2010/main" val="0"/>
@@ -35915,7 +36207,7 @@
                     </pic:cNvPicPr>
                   </pic:nvPicPr>
                   <pic:blipFill>
-                    <a:blip r:embed="rId63" cstate="print">
+                    <a:blip r:embed="rId65" cstate="print">
                       <a:extLst>
                         <a:ext uri="{28A0092B-C50C-407E-A947-70E740481C1C}">
                           <a14:useLocalDpi xmlns:a14="http://schemas.microsoft.com/office/drawing/2010/main" val="0"/>
@@ -36493,7 +36785,7 @@
       <w:r>
         <w:t xml:space="preserve">. Retrieved from </w:t>
       </w:r>
-      <w:hyperlink r:id="rId64" w:tgtFrame="_new" w:history="1">
+      <w:hyperlink r:id="rId66" w:tgtFrame="_new" w:history="1">
         <w:r>
           <w:rPr>
             <w:rStyle w:val="Hyperlink"/>
@@ -36542,7 +36834,7 @@
       <w:r>
         <w:t xml:space="preserve">. Retrieved from </w:t>
       </w:r>
-      <w:hyperlink r:id="rId65" w:tgtFrame="_new" w:history="1">
+      <w:hyperlink r:id="rId67" w:tgtFrame="_new" w:history="1">
         <w:r>
           <w:rPr>
             <w:rStyle w:val="Hyperlink"/>
@@ -36582,7 +36874,7 @@
       <w:r>
         <w:t xml:space="preserve">, A. (2018). YOLOv3: An Incremental Improvement. Retrieved from </w:t>
       </w:r>
-      <w:hyperlink r:id="rId66" w:tgtFrame="_new" w:history="1">
+      <w:hyperlink r:id="rId68" w:tgtFrame="_new" w:history="1">
         <w:r>
           <w:rPr>
             <w:rStyle w:val="Hyperlink"/>
@@ -36615,7 +36907,7 @@
       <w:r>
         <w:t xml:space="preserve">, A., Wang, C.-Y., &amp; Liao, H.-Y. M. (2020). YOLOv4: Optimal Speed and Accuracy of Object Detection. Retrieved from </w:t>
       </w:r>
-      <w:hyperlink r:id="rId67" w:tgtFrame="_new" w:history="1">
+      <w:hyperlink r:id="rId69" w:tgtFrame="_new" w:history="1">
         <w:r>
           <w:rPr>
             <w:rStyle w:val="Hyperlink"/>
@@ -36647,7 +36939,7 @@
       <w:r>
         <w:t xml:space="preserve">. (2020). YOLOv5. Retrieved from </w:t>
       </w:r>
-      <w:hyperlink r:id="rId68" w:tgtFrame="_new" w:history="1">
+      <w:hyperlink r:id="rId70" w:tgtFrame="_new" w:history="1">
         <w:r>
           <w:rPr>
             <w:rStyle w:val="Hyperlink"/>
@@ -36691,7 +36983,7 @@
       <w:r>
         <w:t xml:space="preserve">. Retrieved from </w:t>
       </w:r>
-      <w:hyperlink r:id="rId69" w:tgtFrame="_new" w:history="1">
+      <w:hyperlink r:id="rId71" w:tgtFrame="_new" w:history="1">
         <w:r>
           <w:rPr>
             <w:rStyle w:val="Hyperlink"/>
@@ -36759,7 +37051,7 @@
       <w:r>
         <w:t xml:space="preserve">. Retrieved from </w:t>
       </w:r>
-      <w:hyperlink r:id="rId70" w:tgtFrame="_new" w:history="1">
+      <w:hyperlink r:id="rId72" w:tgtFrame="_new" w:history="1">
         <w:r>
           <w:rPr>
             <w:rStyle w:val="Hyperlink"/>
@@ -36811,7 +37103,7 @@
       <w:r>
         <w:t xml:space="preserve">. Retrieved from </w:t>
       </w:r>
-      <w:hyperlink r:id="rId71" w:tgtFrame="_new" w:history="1">
+      <w:hyperlink r:id="rId73" w:tgtFrame="_new" w:history="1">
         <w:r>
           <w:rPr>
             <w:rStyle w:val="Hyperlink"/>
@@ -36835,7 +37127,7 @@
           <w:szCs w:val="24"/>
         </w:rPr>
       </w:pPr>
-      <w:hyperlink r:id="rId72" w:history="1">
+      <w:hyperlink r:id="rId74" w:history="1">
         <w:r>
           <w:rPr>
             <w:rStyle w:val="Hyperlink"/>
@@ -36862,7 +37154,7 @@
           <w:u w:val="none"/>
         </w:rPr>
       </w:pPr>
-      <w:hyperlink r:id="rId73" w:history="1">
+      <w:hyperlink r:id="rId75" w:history="1">
         <w:r>
           <w:rPr>
             <w:rStyle w:val="Hyperlink"/>
@@ -36887,7 +37179,7 @@
           <w:szCs w:val="24"/>
         </w:rPr>
       </w:pPr>
-      <w:hyperlink r:id="rId74" w:history="1">
+      <w:hyperlink r:id="rId76" w:history="1">
         <w:r>
           <w:rPr>
             <w:rStyle w:val="Hyperlink"/>
@@ -36912,7 +37204,7 @@
           <w:szCs w:val="24"/>
         </w:rPr>
       </w:pPr>
-      <w:hyperlink r:id="rId75" w:history="1">
+      <w:hyperlink r:id="rId77" w:history="1">
         <w:r>
           <w:rPr>
             <w:rStyle w:val="Hyperlink"/>
@@ -36937,7 +37229,7 @@
           <w:szCs w:val="24"/>
         </w:rPr>
       </w:pPr>
-      <w:hyperlink r:id="rId76" w:history="1">
+      <w:hyperlink r:id="rId78" w:history="1">
         <w:r>
           <w:rPr>
             <w:rStyle w:val="Hyperlink"/>
@@ -36962,7 +37254,7 @@
           <w:szCs w:val="24"/>
         </w:rPr>
       </w:pPr>
-      <w:hyperlink r:id="rId77" w:history="1">
+      <w:hyperlink r:id="rId79" w:history="1">
         <w:r>
           <w:rPr>
             <w:rStyle w:val="Hyperlink"/>
@@ -36987,7 +37279,7 @@
           <w:szCs w:val="24"/>
         </w:rPr>
       </w:pPr>
-      <w:hyperlink r:id="rId78" w:history="1">
+      <w:hyperlink r:id="rId80" w:history="1">
         <w:r>
           <w:rPr>
             <w:rStyle w:val="Hyperlink"/>
@@ -37014,7 +37306,7 @@
           <w:u w:val="none"/>
         </w:rPr>
       </w:pPr>
-      <w:hyperlink r:id="rId79" w:history="1">
+      <w:hyperlink r:id="rId81" w:history="1">
         <w:r>
           <w:rPr>
             <w:rStyle w:val="Hyperlink"/>
@@ -37095,9 +37387,9 @@
       </w:pPr>
     </w:p>
     <w:sectPr>
-      <w:footerReference w:type="even" r:id="rId80"/>
-      <w:footerReference w:type="default" r:id="rId81"/>
-      <w:footerReference w:type="first" r:id="rId82"/>
+      <w:footerReference w:type="even" r:id="rId82"/>
+      <w:footerReference w:type="default" r:id="rId83"/>
+      <w:footerReference w:type="first" r:id="rId84"/>
       <w:pgSz w:w="11905" w:h="16840"/>
       <w:pgMar w:top="1440" w:right="1440" w:bottom="1440" w:left="2160" w:header="720" w:footer="731" w:gutter="0"/>
       <w:pgNumType w:start="1"/>
@@ -37342,7 +37634,7 @@
         <w:noProof/>
         <w:sz w:val="22"/>
       </w:rPr>
-      <w:t>19</w:t>
+      <w:t>9</w:t>
     </w:r>
     <w:r>
       <w:rPr>
@@ -44563,6 +44855,15 @@
   </w:num>
   <w:num w:numId="52">
     <w:abstractNumId w:val="22"/>
+  </w:num>
+  <w:num w:numId="53">
+    <w:abstractNumId w:val="32"/>
+    <w:lvlOverride w:ilvl="0">
+      <w:startOverride w:val="5"/>
+    </w:lvlOverride>
+    <w:lvlOverride w:ilvl="1">
+      <w:startOverride w:val="3"/>
+    </w:lvlOverride>
   </w:num>
   <w:numIdMacAtCleanup w:val="43"/>
 </w:numbering>
@@ -45855,7 +46156,7 @@
 </file>
 
 <file path=customXml/itemProps1.xml><?xml version="1.0" encoding="utf-8"?>
-<ds:datastoreItem xmlns:ds="http://schemas.openxmlformats.org/officeDocument/2006/customXml" ds:itemID="{7274F6D5-284B-424B-ABEC-474D32408DC6}">
+<ds:datastoreItem xmlns:ds="http://schemas.openxmlformats.org/officeDocument/2006/customXml" ds:itemID="{A32B4EE1-81DB-4CE2-8F26-4B5DB02B2F08}">
   <ds:schemaRefs>
     <ds:schemaRef ds:uri="http://schemas.openxmlformats.org/officeDocument/2006/bibliography"/>
   </ds:schemaRefs>

</xml_diff>